<commit_message>
FD01 MD Y PDF
</commit_message>
<xml_diff>
--- a/FD03-EPIS-Informe Especificación Requerimientos.docx
+++ b/FD03-EPIS-Informe Especificación Requerimientos.docx
@@ -1,6 +1,6 @@
 
 <file path=word/document.xml><?xml version="1.0" encoding="utf-8"?>
-<w:document xmlns:wpc="http://schemas.microsoft.com/office/word/2010/wordprocessingCanvas" xmlns:cx="http://schemas.microsoft.com/office/drawing/2014/chartex" xmlns:cx1="http://schemas.microsoft.com/office/drawing/2015/9/8/chartex" xmlns:cx2="http://schemas.microsoft.com/office/drawing/2015/10/21/chartex" xmlns:cx3="http://schemas.microsoft.com/office/drawing/2016/5/9/chartex" xmlns:cx4="http://schemas.microsoft.com/office/drawing/2016/5/10/chartex" xmlns:cx5="http://schemas.microsoft.com/office/drawing/2016/5/11/chartex" xmlns:cx6="http://schemas.microsoft.com/office/drawing/2016/5/12/chartex" xmlns:cx7="http://schemas.microsoft.com/office/drawing/2016/5/13/chartex" xmlns:cx8="http://schemas.microsoft.com/office/drawing/2016/5/14/chartex" xmlns:mc="http://schemas.openxmlformats.org/markup-compatibility/2006" xmlns:aink="http://schemas.microsoft.com/office/drawing/2016/ink" xmlns:am3d="http://schemas.microsoft.com/office/drawing/2017/model3d" xmlns:o="urn:schemas-microsoft-com:office:office" xmlns:oel="http://schemas.microsoft.com/office/2019/extlst" xmlns:r="http://schemas.openxmlformats.org/officeDocument/2006/relationships" xmlns:m="http://schemas.openxmlformats.org/officeDocument/2006/math" xmlns:v="urn:schemas-microsoft-com:vml" xmlns:wp14="http://schemas.microsoft.com/office/word/2010/wordprocessingDrawing" xmlns:wp="http://schemas.openxmlformats.org/drawingml/2006/wordprocessingDrawing" xmlns:w10="urn:schemas-microsoft-com:office:word" xmlns:w="http://schemas.openxmlformats.org/wordprocessingml/2006/main" xmlns:w14="http://schemas.microsoft.com/office/word/2010/wordml" xmlns:w15="http://schemas.microsoft.com/office/word/2012/wordml" xmlns:w16cex="http://schemas.microsoft.com/office/word/2018/wordml/cex" xmlns:w16cid="http://schemas.microsoft.com/office/word/2016/wordml/cid" xmlns:w16="http://schemas.microsoft.com/office/word/2018/wordml" xmlns:w16du="http://schemas.microsoft.com/office/word/2023/wordml/word16du" xmlns:w16sdtdh="http://schemas.microsoft.com/office/word/2020/wordml/sdtdatahash" xmlns:w16sdtfl="http://schemas.microsoft.com/office/word/2024/wordml/sdtformatlock" xmlns:w16se="http://schemas.microsoft.com/office/word/2015/wordml/symex" xmlns:wpg="http://schemas.microsoft.com/office/word/2010/wordprocessingGroup" xmlns:wpi="http://schemas.microsoft.com/office/word/2010/wordprocessingInk" xmlns:wne="http://schemas.microsoft.com/office/word/2006/wordml" xmlns:wps="http://schemas.microsoft.com/office/word/2010/wordprocessingShape" mc:Ignorable="w14 w15 w16se w16cid w16 w16cex w16sdtdh w16sdtfl w16du wp14">
+<w:document xmlns:wpc="http://schemas.microsoft.com/office/word/2010/wordprocessingCanvas" xmlns:cx="http://schemas.microsoft.com/office/drawing/2014/chartex" xmlns:cx1="http://schemas.microsoft.com/office/drawing/2015/9/8/chartex" xmlns:cx2="http://schemas.microsoft.com/office/drawing/2015/10/21/chartex" xmlns:cx3="http://schemas.microsoft.com/office/drawing/2016/5/9/chartex" xmlns:cx4="http://schemas.microsoft.com/office/drawing/2016/5/10/chartex" xmlns:cx5="http://schemas.microsoft.com/office/drawing/2016/5/11/chartex" xmlns:cx6="http://schemas.microsoft.com/office/drawing/2016/5/12/chartex" xmlns:cx7="http://schemas.microsoft.com/office/drawing/2016/5/13/chartex" xmlns:cx8="http://schemas.microsoft.com/office/drawing/2016/5/14/chartex" xmlns:mc="http://schemas.openxmlformats.org/markup-compatibility/2006" xmlns:aink="http://schemas.microsoft.com/office/drawing/2016/ink" xmlns:am3d="http://schemas.microsoft.com/office/drawing/2017/model3d" xmlns:o="urn:schemas-microsoft-com:office:office" xmlns:r="http://schemas.openxmlformats.org/officeDocument/2006/relationships" xmlns:m="http://schemas.openxmlformats.org/officeDocument/2006/math" xmlns:v="urn:schemas-microsoft-com:vml" xmlns:wp14="http://schemas.microsoft.com/office/word/2010/wordprocessingDrawing" xmlns:wp="http://schemas.openxmlformats.org/drawingml/2006/wordprocessingDrawing" xmlns:w10="urn:schemas-microsoft-com:office:word" xmlns:w="http://schemas.openxmlformats.org/wordprocessingml/2006/main" xmlns:w14="http://schemas.microsoft.com/office/word/2010/wordml" xmlns:w15="http://schemas.microsoft.com/office/word/2012/wordml" xmlns:w16cex="http://schemas.microsoft.com/office/word/2018/wordml/cex" xmlns:w16cid="http://schemas.microsoft.com/office/word/2016/wordml/cid" xmlns:w16="http://schemas.microsoft.com/office/word/2018/wordml" xmlns:w16sdtdh="http://schemas.microsoft.com/office/word/2020/wordml/sdtdatahash" xmlns:w16se="http://schemas.microsoft.com/office/word/2015/wordml/symex" xmlns:wpg="http://schemas.microsoft.com/office/word/2010/wordprocessingGroup" xmlns:wpi="http://schemas.microsoft.com/office/word/2010/wordprocessingInk" xmlns:wne="http://schemas.microsoft.com/office/word/2006/wordml" xmlns:wps="http://schemas.microsoft.com/office/word/2010/wordprocessingShape" mc:Ignorable="w14 w15 w16se w16cid w16 w16cex w16sdtdh wp14">
   <w:body>
     <w:p>
       <w:pPr>
@@ -21,16 +21,16 @@
           <w:szCs w:val="36"/>
         </w:rPr>
         <w:drawing>
-          <wp:inline distT="0" distB="0" distL="0" distR="0" wp14:anchorId="2CC53940" wp14:editId="25320DF7">
+          <wp:inline distT="0" distB="0" distL="0" distR="0" wp14:anchorId="6CC8C512" wp14:editId="6D3D24CB">
             <wp:extent cx="1135317" cy="1526162"/>
             <wp:effectExtent l="0" t="0" r="0" b="0"/>
-            <wp:docPr id="7" name="image7.png" descr="C:\Users\EPIS\Documents\upt.png"/>
+            <wp:docPr id="7" name="image3.png" descr="C:\Users\EPIS\Documents\upt.png"/>
             <wp:cNvGraphicFramePr/>
             <a:graphic xmlns:a="http://schemas.openxmlformats.org/drawingml/2006/main">
               <a:graphicData uri="http://schemas.openxmlformats.org/drawingml/2006/picture">
                 <pic:pic xmlns:pic="http://schemas.openxmlformats.org/drawingml/2006/picture">
                   <pic:nvPicPr>
-                    <pic:cNvPr id="0" name="image7.png" descr="C:\Users\EPIS\Documents\upt.png"/>
+                    <pic:cNvPr id="0" name="image3.png" descr="C:\Users\EPIS\Documents\upt.png"/>
                     <pic:cNvPicPr preferRelativeResize="0"/>
                   </pic:nvPicPr>
                   <pic:blipFill>
@@ -347,7 +347,39 @@
           <w:sz w:val="32"/>
           <w:szCs w:val="32"/>
         </w:rPr>
-        <w:t xml:space="preserve"> Nicolle Fernandez Villanueva         </w:t>
+        <w:t xml:space="preserve"> </w:t>
+      </w:r>
+      <w:proofErr w:type="spellStart"/>
+      <w:r>
+        <w:rPr>
+          <w:sz w:val="32"/>
+          <w:szCs w:val="32"/>
+        </w:rPr>
+        <w:t>Nicolle</w:t>
+      </w:r>
+      <w:proofErr w:type="spellEnd"/>
+      <w:r>
+        <w:rPr>
+          <w:sz w:val="32"/>
+          <w:szCs w:val="32"/>
+        </w:rPr>
+        <w:t xml:space="preserve"> </w:t>
+      </w:r>
+      <w:proofErr w:type="spellStart"/>
+      <w:r>
+        <w:rPr>
+          <w:sz w:val="32"/>
+          <w:szCs w:val="32"/>
+        </w:rPr>
+        <w:t>Fernandez</w:t>
+      </w:r>
+      <w:proofErr w:type="spellEnd"/>
+      <w:r>
+        <w:rPr>
+          <w:sz w:val="32"/>
+          <w:szCs w:val="32"/>
+        </w:rPr>
+        <w:t xml:space="preserve"> Villanueva         </w:t>
       </w:r>
       <w:proofErr w:type="gramStart"/>
       <w:r>
@@ -375,21 +407,12 @@
           <w:szCs w:val="32"/>
         </w:rPr>
       </w:pPr>
-      <w:proofErr w:type="spellStart"/>
       <w:r>
         <w:rPr>
           <w:sz w:val="32"/>
           <w:szCs w:val="32"/>
         </w:rPr>
-        <w:t>Andree</w:t>
-      </w:r>
-      <w:proofErr w:type="spellEnd"/>
-      <w:r>
-        <w:rPr>
-          <w:sz w:val="32"/>
-          <w:szCs w:val="32"/>
-        </w:rPr>
-        <w:t xml:space="preserve"> Sebastián Flores Meléndez             </w:t>
+        <w:t>Andree Sebastián Flores Meléndez             </w:t>
       </w:r>
       <w:proofErr w:type="gramStart"/>
       <w:r>
@@ -551,9 +574,10 @@
     <w:sdt>
       <w:sdtPr>
         <w:tag w:val="goog_rdk_0"/>
-        <w:id w:val="1631667867"/>
+        <w:id w:val="84887831"/>
         <w:lock w:val="contentLocked"/>
       </w:sdtPr>
+      <w:sdtEndPr/>
       <w:sdtContent>
         <w:tbl>
           <w:tblPr>
@@ -1029,7 +1053,25 @@
           <w:sz w:val="32"/>
           <w:szCs w:val="32"/>
         </w:rPr>
-        <w:t>Documento de Especificación de Requerimientos de Software</w:t>
+        <w:t xml:space="preserve">Documento de </w:t>
+      </w:r>
+      <w:proofErr w:type="spellStart"/>
+      <w:r>
+        <w:rPr>
+          <w:b/>
+          <w:sz w:val="32"/>
+          <w:szCs w:val="32"/>
+        </w:rPr>
+        <w:t>de</w:t>
+      </w:r>
+      <w:proofErr w:type="spellEnd"/>
+      <w:r>
+        <w:rPr>
+          <w:b/>
+          <w:sz w:val="32"/>
+          <w:szCs w:val="32"/>
+        </w:rPr>
+        <w:t xml:space="preserve"> Especificación de Requerimientos de Software</w:t>
       </w:r>
     </w:p>
     <w:p>
@@ -1110,9 +1152,10 @@
     <w:sdt>
       <w:sdtPr>
         <w:tag w:val="goog_rdk_1"/>
-        <w:id w:val="-385955649"/>
+        <w:id w:val="967016410"/>
         <w:lock w:val="contentLocked"/>
       </w:sdtPr>
+      <w:sdtEndPr/>
       <w:sdtContent>
         <w:tbl>
           <w:tblPr>
@@ -1482,18 +1525,7 @@
     </w:sdt>
     <w:p>
       <w:pPr>
-        <w:spacing w:before="0" w:after="160" w:line="259" w:lineRule="auto"/>
         <w:ind w:left="0"/>
-        <w:jc w:val="left"/>
-        <w:rPr>
-          <w:b/>
-          <w:sz w:val="24"/>
-          <w:szCs w:val="24"/>
-        </w:rPr>
-      </w:pPr>
-    </w:p>
-    <w:p>
-      <w:pPr>
         <w:jc w:val="center"/>
         <w:rPr>
           <w:b/>
@@ -1522,12 +1554,13 @@
     </w:p>
     <w:sdt>
       <w:sdtPr>
-        <w:id w:val="-1302690548"/>
+        <w:id w:val="1020209467"/>
         <w:docPartObj>
           <w:docPartGallery w:val="Table of Contents"/>
           <w:docPartUnique/>
         </w:docPartObj>
       </w:sdtPr>
+      <w:sdtEndPr/>
       <w:sdtContent>
         <w:p>
           <w:pPr>
@@ -2023,7 +2056,15 @@
                 <w:sz w:val="20"/>
                 <w:szCs w:val="20"/>
               </w:rPr>
-              <w:t>1. Diagrama del Proceso Actual – Diagrama de actividades</w:t>
+              <w:t xml:space="preserve">1. Diagrama del Proceso Actual – </w:t>
+            </w:r>
+            <w:r>
+              <w:rPr>
+                <w:color w:val="000000"/>
+                <w:sz w:val="20"/>
+                <w:szCs w:val="20"/>
+              </w:rPr>
+              <w:t>Diagrama de actividades</w:t>
             </w:r>
             <w:r>
               <w:rPr>
@@ -2188,7 +2229,15 @@
                 <w:sz w:val="20"/>
                 <w:szCs w:val="20"/>
               </w:rPr>
-              <w:t>3. Cuadro de Requerimientos funcionales Final</w:t>
+              <w:t xml:space="preserve">3. Cuadro de Requerimientos funcionales </w:t>
+            </w:r>
+            <w:r>
+              <w:rPr>
+                <w:color w:val="000000"/>
+                <w:sz w:val="20"/>
+                <w:szCs w:val="20"/>
+              </w:rPr>
+              <w:t>Final</w:t>
             </w:r>
             <w:r>
               <w:rPr>
@@ -2197,7 +2246,7 @@
                 <w:szCs w:val="20"/>
               </w:rPr>
               <w:tab/>
-              <w:t>11</w:t>
+              <w:t>10</w:t>
             </w:r>
           </w:hyperlink>
         </w:p>
@@ -2230,7 +2279,7 @@
                 <w:szCs w:val="20"/>
               </w:rPr>
               <w:tab/>
-              <w:t>15</w:t>
+              <w:t>14</w:t>
             </w:r>
           </w:hyperlink>
         </w:p>
@@ -2263,7 +2312,7 @@
                 <w:szCs w:val="20"/>
               </w:rPr>
               <w:tab/>
-              <w:t>15</w:t>
+              <w:t>14</w:t>
             </w:r>
           </w:hyperlink>
         </w:p>
@@ -2296,7 +2345,7 @@
                 <w:szCs w:val="20"/>
               </w:rPr>
               <w:tab/>
-              <w:t>15</w:t>
+              <w:t>14</w:t>
             </w:r>
           </w:hyperlink>
         </w:p>
@@ -2329,7 +2378,7 @@
                 <w:szCs w:val="20"/>
               </w:rPr>
               <w:tab/>
-              <w:t>15</w:t>
+              <w:t>14</w:t>
             </w:r>
           </w:hyperlink>
         </w:p>
@@ -2362,7 +2411,7 @@
                 <w:szCs w:val="20"/>
               </w:rPr>
               <w:tab/>
-              <w:t>15</w:t>
+              <w:t>14</w:t>
             </w:r>
           </w:hyperlink>
         </w:p>
@@ -2395,7 +2444,7 @@
                 <w:szCs w:val="20"/>
               </w:rPr>
               <w:tab/>
-              <w:t>15</w:t>
+              <w:t>14</w:t>
             </w:r>
           </w:hyperlink>
         </w:p>
@@ -2419,7 +2468,15 @@
                 <w:sz w:val="20"/>
                 <w:szCs w:val="20"/>
               </w:rPr>
-              <w:t>c. Escenarios de Caso de Uso (narrativa)</w:t>
+              <w:t xml:space="preserve">c. Escenarios de Caso de </w:t>
+            </w:r>
+            <w:r>
+              <w:rPr>
+                <w:color w:val="000000"/>
+                <w:sz w:val="20"/>
+                <w:szCs w:val="20"/>
+              </w:rPr>
+              <w:t>Uso (narrativa)</w:t>
             </w:r>
             <w:r>
               <w:rPr>
@@ -2428,7 +2485,7 @@
                 <w:szCs w:val="20"/>
               </w:rPr>
               <w:tab/>
-              <w:t>16</w:t>
+              <w:t>15</w:t>
             </w:r>
           </w:hyperlink>
         </w:p>
@@ -2544,20 +2601,16 @@
               <w:color w:val="000000"/>
             </w:rPr>
           </w:pPr>
-          <w:hyperlink w:anchor="_heading=h.pjb3w1kslrgz">
+          <w:hyperlink w:anchor="_heading=h.bfwdx4juoj64">
             <w:r>
               <w:rPr>
                 <w:color w:val="000000"/>
-                <w:sz w:val="20"/>
-                <w:szCs w:val="20"/>
               </w:rPr>
               <w:t>Extracción automática de estructura</w:t>
             </w:r>
             <w:r>
               <w:rPr>
                 <w:color w:val="000000"/>
-                <w:sz w:val="20"/>
-                <w:szCs w:val="20"/>
               </w:rPr>
               <w:tab/>
               <w:t>17</w:t>
@@ -2728,15 +2781,7 @@
                 <w:szCs w:val="20"/>
               </w:rPr>
               <w:tab/>
-            </w:r>
-            <w:r>
-              <w:rPr>
-                <w:b/>
-                <w:color w:val="000000"/>
-                <w:sz w:val="20"/>
-                <w:szCs w:val="20"/>
-              </w:rPr>
-              <w:t>19</w:t>
+              <w:t>20</w:t>
             </w:r>
           </w:hyperlink>
         </w:p>
@@ -2762,7 +2807,16 @@
                 <w:sz w:val="20"/>
                 <w:szCs w:val="20"/>
               </w:rPr>
-              <w:t>RECOMENDACIONES</w:t>
+              <w:t>RE</w:t>
+            </w:r>
+            <w:r>
+              <w:rPr>
+                <w:b/>
+                <w:color w:val="000000"/>
+                <w:sz w:val="20"/>
+                <w:szCs w:val="20"/>
+              </w:rPr>
+              <w:t>COMENDACIONES</w:t>
             </w:r>
             <w:r>
               <w:rPr>
@@ -2772,15 +2826,7 @@
                 <w:szCs w:val="20"/>
               </w:rPr>
               <w:tab/>
-            </w:r>
-            <w:r>
-              <w:rPr>
-                <w:b/>
-                <w:color w:val="000000"/>
-                <w:sz w:val="20"/>
-                <w:szCs w:val="20"/>
-              </w:rPr>
-              <w:t>19</w:t>
+              <w:t>20</w:t>
             </w:r>
           </w:hyperlink>
         </w:p>
@@ -2816,15 +2862,7 @@
                 <w:szCs w:val="20"/>
               </w:rPr>
               <w:tab/>
-            </w:r>
-            <w:r>
-              <w:rPr>
-                <w:b/>
-                <w:color w:val="000000"/>
-                <w:sz w:val="20"/>
-                <w:szCs w:val="20"/>
-              </w:rPr>
-              <w:t>19</w:t>
+              <w:t>20</w:t>
             </w:r>
           </w:hyperlink>
         </w:p>
@@ -2847,8 +2885,6 @@
               <w:rPr>
                 <w:b/>
                 <w:color w:val="000000"/>
-                <w:sz w:val="20"/>
-                <w:szCs w:val="20"/>
               </w:rPr>
               <w:t>WEBGRAFÍA</w:t>
             </w:r>
@@ -2856,19 +2892,9 @@
               <w:rPr>
                 <w:b/>
                 <w:color w:val="000000"/>
-                <w:sz w:val="20"/>
-                <w:szCs w:val="20"/>
               </w:rPr>
               <w:tab/>
-            </w:r>
-            <w:r>
-              <w:rPr>
-                <w:b/>
-                <w:color w:val="000000"/>
-                <w:sz w:val="20"/>
-                <w:szCs w:val="20"/>
-              </w:rPr>
-              <w:t>19</w:t>
+              <w:t>20</w:t>
             </w:r>
           </w:hyperlink>
           <w:r>
@@ -2885,7 +2911,7 @@
           <w:b/>
         </w:rPr>
       </w:pPr>
-      <w:bookmarkStart w:id="2" w:name="_heading=h.c12gnwoblkks" w:colFirst="0" w:colLast="0"/>
+      <w:bookmarkStart w:id="2" w:name="_heading=h.q5pwcemij0xb" w:colFirst="0" w:colLast="0"/>
       <w:bookmarkEnd w:id="2"/>
     </w:p>
     <w:p/>
@@ -2899,6 +2925,8 @@
     <w:p/>
     <w:p/>
     <w:p/>
+    <w:p/>
+    <w:p/>
     <w:p>
       <w:pPr>
         <w:pStyle w:val="Ttulo1"/>
@@ -2907,11 +2935,9 @@
           <w:b/>
         </w:rPr>
       </w:pPr>
-      <w:bookmarkStart w:id="3" w:name="_heading=h.enlmq3dbuyyv" w:colFirst="0" w:colLast="0"/>
+      <w:bookmarkStart w:id="3" w:name="_heading=h.311gc3bzzelv" w:colFirst="0" w:colLast="0"/>
       <w:bookmarkEnd w:id="3"/>
     </w:p>
-    <w:p/>
-    <w:p/>
     <w:p/>
     <w:p/>
     <w:bookmarkStart w:id="4" w:name="_heading=h.aobja0q4c7x2" w:colFirst="0" w:colLast="0"/>
@@ -2926,7 +2952,7 @@
         <w:fldChar w:fldCharType="begin"/>
       </w:r>
       <w:r>
-        <w:instrText>HYPERLINK \l "_heading=h.yqzmmnd92bg4" \h</w:instrText>
+        <w:instrText xml:space="preserve"> HYPERLINK \l "_heading=h.yqzmmnd92bg4" \h </w:instrText>
       </w:r>
       <w:r>
         <w:fldChar w:fldCharType="separate"/>
@@ -2956,7 +2982,7 @@
         <w:fldChar w:fldCharType="begin"/>
       </w:r>
       <w:r>
-        <w:instrText>HYPERLINK \l "_heading=h.vmzv8jkpto21" \h</w:instrText>
+        <w:instrText xml:space="preserve"> HYPERLINK \l "_heading=h.vmzv8jkpto21" \h </w:instrText>
       </w:r>
       <w:r>
         <w:fldChar w:fldCharType="separate"/>
@@ -2972,10 +2998,9 @@
       <w:pPr>
         <w:pStyle w:val="Ttulo3"/>
         <w:numPr>
-          <w:ilvl w:val="0"/>
-          <w:numId w:val="5"/>
+          <w:ilvl w:val="1"/>
+          <w:numId w:val="6"/>
         </w:numPr>
-        <w:ind w:firstLine="360"/>
       </w:pPr>
       <w:bookmarkStart w:id="6" w:name="_heading=h.35f8cwogf8ia" w:colFirst="0" w:colLast="0"/>
       <w:bookmarkEnd w:id="6"/>
@@ -2995,7 +3020,7 @@
       </w:r>
       <w:proofErr w:type="spellStart"/>
       <w:r>
-        <w:t>IngeTrack</w:t>
+        <w:t>DocuDB</w:t>
       </w:r>
       <w:proofErr w:type="spellEnd"/>
       <w:r>
@@ -3014,10 +3039,9 @@
       <w:pPr>
         <w:pStyle w:val="Ttulo3"/>
         <w:numPr>
-          <w:ilvl w:val="0"/>
-          <w:numId w:val="5"/>
+          <w:ilvl w:val="1"/>
+          <w:numId w:val="6"/>
         </w:numPr>
-        <w:ind w:firstLine="360"/>
       </w:pPr>
       <w:r>
         <w:fldChar w:fldCharType="end"/>
@@ -3037,12 +3061,9 @@
       </w:r>
       <w:proofErr w:type="gramStart"/>
       <w:r>
-        <w:t>un startup</w:t>
+        <w:t>una startup líder</w:t>
       </w:r>
       <w:proofErr w:type="gramEnd"/>
-      <w:r>
-        <w:t xml:space="preserve"> líder</w:t>
-      </w:r>
       <w:r>
         <w:t xml:space="preserve"> en el desarrollo de soluciones tecnológicas innovadoras y automatizadas que impulsen la eficiencia, calidad y competitividad de empresas, estudiantes y profesionales del sector TI a nivel nacional y regional.</w:t>
       </w:r>
@@ -3053,16 +3074,15 @@
       <w:pPr>
         <w:pStyle w:val="Ttulo3"/>
         <w:numPr>
-          <w:ilvl w:val="0"/>
-          <w:numId w:val="5"/>
+          <w:ilvl w:val="1"/>
+          <w:numId w:val="6"/>
         </w:numPr>
-        <w:ind w:firstLine="360"/>
       </w:pPr>
       <w:r>
         <w:fldChar w:fldCharType="begin"/>
       </w:r>
       <w:r>
-        <w:instrText>HYPERLINK \l "_heading=h.c2d0jdwpughv" \h</w:instrText>
+        <w:instrText xml:space="preserve"> HYPERLINK \l "_heading=h.c2d0jdwpughv" \h </w:instrText>
       </w:r>
       <w:r>
         <w:fldChar w:fldCharType="separate"/>
@@ -3088,16 +3108,18 @@
       <w:pPr>
         <w:pStyle w:val="Ttulo3"/>
         <w:numPr>
-          <w:ilvl w:val="0"/>
-          <w:numId w:val="5"/>
+          <w:ilvl w:val="1"/>
+          <w:numId w:val="6"/>
         </w:numPr>
-        <w:ind w:firstLine="360"/>
       </w:pPr>
       <w:r>
         <w:fldChar w:fldCharType="begin"/>
       </w:r>
       <w:r>
-        <w:instrText>HYPERLINK \l "_heading=h.c2d0jdwpughv" \h</w:instrText>
+        <w:instrText xml:space="preserve"> HYPERLINK \l "_he</w:instrText>
+      </w:r>
+      <w:r>
+        <w:instrText xml:space="preserve">ading=h.c2d0jdwpughv" \h </w:instrText>
       </w:r>
       <w:r>
         <w:fldChar w:fldCharType="separate"/>
@@ -3119,16 +3141,16 @@
           <w:noProof/>
         </w:rPr>
         <w:drawing>
-          <wp:inline distT="114300" distB="114300" distL="114300" distR="114300" wp14:anchorId="0C4E7BAC" wp14:editId="39EB3F24">
+          <wp:inline distT="114300" distB="114300" distL="114300" distR="114300" wp14:anchorId="5DB97741" wp14:editId="2F20EE07">
             <wp:extent cx="5399730" cy="1841500"/>
             <wp:effectExtent l="0" t="0" r="0" b="0"/>
-            <wp:docPr id="8" name="image1.png"/>
+            <wp:docPr id="9" name="image4.png"/>
             <wp:cNvGraphicFramePr/>
             <a:graphic xmlns:a="http://schemas.openxmlformats.org/drawingml/2006/main">
               <a:graphicData uri="http://schemas.openxmlformats.org/drawingml/2006/picture">
                 <pic:pic xmlns:pic="http://schemas.openxmlformats.org/drawingml/2006/picture">
                   <pic:nvPicPr>
-                    <pic:cNvPr id="0" name="image1.png"/>
+                    <pic:cNvPr id="0" name="image4.png"/>
                     <pic:cNvPicPr preferRelativeResize="0"/>
                   </pic:nvPicPr>
                   <pic:blipFill>
@@ -3179,10 +3201,11 @@
         <w:spacing w:after="0"/>
       </w:pPr>
       <w:r>
+        <w:lastRenderedPageBreak/>
         <w:fldChar w:fldCharType="begin"/>
       </w:r>
       <w:r>
-        <w:instrText>HYPERLINK \l "_heading=h.vmzv8jkpto21" \h</w:instrText>
+        <w:instrText xml:space="preserve"> HYPERLINK \l "_heading=h.vmzv8jkpto21" \h </w:instrText>
       </w:r>
       <w:r>
         <w:fldChar w:fldCharType="separate"/>
@@ -3217,7 +3240,7 @@
         <w:fldChar w:fldCharType="begin"/>
       </w:r>
       <w:r>
-        <w:instrText>HYPERLINK \l "_heading=h.c2d0jdwpughv" \h</w:instrText>
+        <w:instrText xml:space="preserve"> HYPERLINK \l "_heading=h.c2d0jdwpughv" \h </w:instrText>
       </w:r>
       <w:r>
         <w:fldChar w:fldCharType="separate"/>
@@ -3235,13 +3258,16 @@
         <w:ind w:left="708"/>
       </w:pPr>
       <w:r>
-        <w:t xml:space="preserve">Hoy en día la mayoría de </w:t>
-      </w:r>
-      <w:r>
-        <w:t>los desarrolladores</w:t>
-      </w:r>
-      <w:r>
-        <w:t xml:space="preserve"> y administradores de bases de datos tienen que documentar manualmente la estructura de sus bases de datos. Esto no solo es tardado y tedioso, sino que también aumenta las probabilidades de cometer errores o de que la documentación no esté actualizada. Además, la falta de documentación estructurada complica el mantenimiento de sistemas y puede hacer más difícil que otros desarrolladores entiendan cómo funciona la base de datos. Este proyecto busca resolver estas problemáticas mediante el desarrollo de una Aplicación Web para la Generación Automatizada de Diccionarios de Datos, que permitirá documentar bases de datos de manera rápida, visual y precisa, mejorando así la eficiencia y el acceso a la información técnica dentro de los entornos académicos y profesionales.</w:t>
+        <w:t>Hoy en día la mayoría de desarrolladores y administradores de bases de datos tienen que documentar manualmente la estructura de sus bases de datos. Esto no solo es tardado y tedioso, sino que también aumenta las probabilidades de cometer errores o de que l</w:t>
+      </w:r>
+      <w:r>
+        <w:t>a documentación no esté actualizada. Además, la falta de documentación estructurada complica el mantenimiento de sistemas y puede hacer más difícil que otros desarrolladores entiendan cómo funciona la base de datos. Este proyecto busca resolver estas probl</w:t>
+      </w:r>
+      <w:r>
+        <w:t>emáticas mediante el desarrollo de una Aplicación Web para la Generación Automatizada de Diccionarios de Datos, que permitirá documentar bases de datos de manera rápida, visual y precisa, mejorando así la eficiencia y el acceso a la información técnica den</w:t>
+      </w:r>
+      <w:r>
+        <w:t>tro de los entornos académicos y profesionales.</w:t>
       </w:r>
     </w:p>
     <w:p>
@@ -3265,7 +3291,7 @@
         <w:fldChar w:fldCharType="begin"/>
       </w:r>
       <w:r>
-        <w:instrText>HYPERLINK \l "_heading=h.c2d0jdwpughv" \h</w:instrText>
+        <w:instrText xml:space="preserve"> HYPERLINK \l "_heading=h.c2d0jdwpughv" \h </w:instrText>
       </w:r>
       <w:r>
         <w:fldChar w:fldCharType="separate"/>
@@ -3308,11 +3334,14 @@
         <w:ind w:left="1133"/>
       </w:pPr>
       <w:r>
-        <w:t xml:space="preserve">Posicionar </w:t>
+        <w:t>Pos</w:t>
+      </w:r>
+      <w:r>
+        <w:t xml:space="preserve">icionar </w:t>
       </w:r>
       <w:proofErr w:type="gramStart"/>
       <w:r>
-        <w:t>nuestro startup</w:t>
+        <w:t>nuestra startup</w:t>
       </w:r>
       <w:proofErr w:type="gramEnd"/>
       <w:r>
@@ -3333,7 +3362,10 @@
         <w:ind w:left="1133"/>
       </w:pPr>
       <w:r>
-        <w:t>Generar valor agregado a través de funcionalidades adicionales como visualización, exportación y actualización automática del diccionario de datos.</w:t>
+        <w:t>Generar valor agregado a través de funcionalidades adicionales como visualización, exportación y actualización automática del diccionario d</w:t>
+      </w:r>
+      <w:r>
+        <w:t>e datos.</w:t>
       </w:r>
     </w:p>
     <w:p>
@@ -3401,7 +3433,7 @@
         <w:fldChar w:fldCharType="begin"/>
       </w:r>
       <w:r>
-        <w:instrText>HYPERLINK \l "_heading=h.c2d0jdwpughv" \h</w:instrText>
+        <w:instrText xml:space="preserve"> HYPERLINK \l "_heading=h.c2d0jdwpughv" \h </w:instrText>
       </w:r>
       <w:r>
         <w:fldChar w:fldCharType="separate"/>
@@ -3444,7 +3476,10 @@
         <w:ind w:left="1133"/>
       </w:pPr>
       <w:r>
-        <w:t>Implementar un sistema modular que permita escalar nuevas funciones (como compatibilidad con otros motores de base de datos).</w:t>
+        <w:t>Implementar un sistema modular que permita escalar nuevas funciones (como compatibilidad con otros motores d</w:t>
+      </w:r>
+      <w:r>
+        <w:t>e base de datos).</w:t>
       </w:r>
     </w:p>
     <w:p>
@@ -3504,7 +3539,7 @@
         <w:fldChar w:fldCharType="begin"/>
       </w:r>
       <w:r>
-        <w:instrText>HYPERLINK \l "_heading=h.c2d0jdwpughv" \h</w:instrText>
+        <w:instrText xml:space="preserve"> HYPERLINK \l "_heading=h.c2d0jdwpughv" \h </w:instrText>
       </w:r>
       <w:r>
         <w:fldChar w:fldCharType="separate"/>
@@ -3558,7 +3593,10 @@
         <w:jc w:val="left"/>
       </w:pPr>
       <w:r>
-        <w:t>Compatibilidad inicial con bases de datos relacionales como MySQL y SQL Server y con posibilidad de compatibilidad con otras a futuro.</w:t>
+        <w:t xml:space="preserve">Compatibilidad inicial con bases de datos relacionales como MySQL y SQL </w:t>
+      </w:r>
+      <w:r>
+        <w:t>Server y con posibilidad de compatibilidad con otras a futuro.</w:t>
       </w:r>
     </w:p>
     <w:p>
@@ -3592,7 +3630,10 @@
         <w:jc w:val="left"/>
       </w:pPr>
       <w:r>
-        <w:t>Generación del diccionario de datos estructurado y exportable en formatos como PDF y Word.</w:t>
+        <w:t>Generación del diccionario de datos estructurado y exportable en formatos com</w:t>
+      </w:r>
+      <w:r>
+        <w:t>o PDF y Word.</w:t>
       </w:r>
     </w:p>
     <w:p>
@@ -3643,7 +3684,10 @@
         <w:jc w:val="left"/>
       </w:pPr>
       <w:r>
-        <w:t>Mejora en los procesos de documentación, mantenimiento y comprensión de estructuras de bases de datos.</w:t>
+        <w:t>Mejora en los procesos de documentación, man</w:t>
+      </w:r>
+      <w:r>
+        <w:t>tenimiento y comprensión de estructuras de bases de datos.</w:t>
       </w:r>
     </w:p>
     <w:bookmarkStart w:id="15" w:name="_heading=h.1fj121uafrzc" w:colFirst="0" w:colLast="0"/>
@@ -3660,7 +3704,7 @@
         <w:fldChar w:fldCharType="begin"/>
       </w:r>
       <w:r>
-        <w:instrText>HYPERLINK \l "_heading=h.c2d0jdwpughv" \h</w:instrText>
+        <w:instrText xml:space="preserve"> HYPERLINK \l "_heading=h.c2d0jdwpughv" \h </w:instrText>
       </w:r>
       <w:r>
         <w:fldChar w:fldCharType="separate"/>
@@ -3679,7 +3723,10 @@
         </w:tabs>
       </w:pPr>
       <w:r>
-        <w:t xml:space="preserve">El sistema es totalmente viable porque se puede desarrollar con las tecnologías y conocimientos actuales, su implementación requiere inversión en servidores y mantenimiento, además, será una herramienta útil para estudiantes, profesionales y posibles empresas, ya que les </w:t>
+        <w:t>El sistema es totalmente viable porque se puede desarrollar con las tecnologías y conocimientos actuales, su implementación requ</w:t>
+      </w:r>
+      <w:r>
+        <w:t xml:space="preserve">iere inversión en servidores y mantenimiento, además, será una herramienta útil para estudiantes, profesionales y posibles empresas, ya que les </w:t>
       </w:r>
       <w:r>
         <w:lastRenderedPageBreak/>
@@ -3691,7 +3738,10 @@
       </w:r>
       <w:proofErr w:type="gramEnd"/>
       <w:r>
-        <w:t xml:space="preserve"> de datos. Solo será necesario asegurarse de cumplir con las normas de protección de datos para garantizar la seguridad y legalidad de la información.</w:t>
+        <w:t xml:space="preserve"> de datos. Solo será necesario asegurarse de cumplir con</w:t>
+      </w:r>
+      <w:r>
+        <w:t xml:space="preserve"> las normas de protección de datos para garantizar la seguridad y legalidad de la información.</w:t>
       </w:r>
       <w:hyperlink w:anchor="_heading=h.c2d0jdwpughv">
         <w:r>
@@ -3713,7 +3763,7 @@
         <w:fldChar w:fldCharType="begin"/>
       </w:r>
       <w:r>
-        <w:instrText>HYPERLINK \l "_heading=h.c2d0jdwpughv" \h</w:instrText>
+        <w:instrText xml:space="preserve"> HYPERLINK \l "_heading=h.c2d0jdwpughv" \h </w:instrText>
       </w:r>
       <w:r>
         <w:fldChar w:fldCharType="separate"/>
@@ -3733,7 +3783,10 @@
         <w:ind w:left="708"/>
       </w:pPr>
       <w:r>
-        <w:t xml:space="preserve">Durante el proceso de levantamiento de información se realizaron entrevistas y encuestas dirigidas a estudiantes de ingeniería de sistemas, </w:t>
+        <w:t>Durante el pro</w:t>
+      </w:r>
+      <w:r>
+        <w:t xml:space="preserve">ceso de levantamiento de información se realizaron entrevistas y encuestas dirigidas a estudiantes de ingeniería de sistemas, </w:t>
       </w:r>
       <w:proofErr w:type="gramStart"/>
       <w:r>
@@ -3741,7 +3794,19 @@
       </w:r>
       <w:proofErr w:type="gramEnd"/>
       <w:r>
-        <w:t>, con el objetivo de identificar las principales dificultades relacionadas con la documentación de estructuras de bases de datos. Asimismo, se revisaron foros especializados y se analizaron herramientas existentes en el mercado. Como resultado, se identificó que la mayoría de los profesionales documentan manualmente sus bases de datos, lo que genera retrasos, errores frecuentes y desactualización de la información. También se evidenció que muchas de las herramientas actuales son poco intuitivas o requieren conocimientos técnicos avanzados. Por ello, los usuarios manifestaron la necesidad de contar con una solución que les permita automatizar este proceso de forma rápida, visual y accesible. Estos hallazgos permitieron definir los requerimientos funcionales y no funcionales del sistema, así como orientar el diseño hacia una solución que responda efectivamente a las necesidades reales de los usuarios.</w:t>
+        <w:t>, con el objetivo de identificar las principales dificultades relacionadas con la documentación de estructur</w:t>
+      </w:r>
+      <w:r>
+        <w:t>as de bases de datos. Asimismo, se revisaron foros especializados y se analizaron herramientas existentes en el mercado. Como resultado, se identificó que la mayoría de los profesionales documentan manualmente sus bases de datos, lo que genera retrasos, er</w:t>
+      </w:r>
+      <w:r>
+        <w:t>rores frecuentes y desactualización de la información. También se evidenció que muchas de las herramientas actuales son poco intuitivas o requieren conocimientos técnicos avanzados. Por ello, los usuarios manifestaron la necesidad de contar con una solució</w:t>
+      </w:r>
+      <w:r>
+        <w:t>n que les permita automatizar este proceso de forma rápida, visual y accesible. Estos hallazgos permitieron definir los requerimientos funcionales y no funcionales del sistema, así como orientar el diseño hacia una solución que responda efectivamente a las</w:t>
+      </w:r>
+      <w:r>
+        <w:t xml:space="preserve"> necesidades reales de los usuarios.</w:t>
       </w:r>
     </w:p>
     <w:bookmarkStart w:id="17" w:name="_heading=h.h5o71wxdoeki" w:colFirst="0" w:colLast="0"/>
@@ -3759,7 +3824,7 @@
         <w:fldChar w:fldCharType="begin"/>
       </w:r>
       <w:r>
-        <w:instrText>HYPERLINK \l "_heading=h.vmzv8jkpto21" \h</w:instrText>
+        <w:instrText xml:space="preserve"> HYPERLINK \l "_heading=h.vmzv8jkpto21" \h </w:instrText>
       </w:r>
       <w:r>
         <w:fldChar w:fldCharType="separate"/>
@@ -3788,7 +3853,7 @@
         <w:fldChar w:fldCharType="begin"/>
       </w:r>
       <w:r>
-        <w:instrText>HYPERLINK \l "_heading=h.c2d0jdwpughv" \h</w:instrText>
+        <w:instrText xml:space="preserve"> HYPERLINK \l "_heading=h.c2d0jdwpughv" \h </w:instrText>
       </w:r>
       <w:r>
         <w:fldChar w:fldCharType="separate"/>
@@ -3802,28 +3867,22 @@
     </w:p>
     <w:p>
       <w:pPr>
-        <w:pStyle w:val="Ttulo3"/>
-        <w:tabs>
-          <w:tab w:val="left" w:pos="880"/>
-        </w:tabs>
+        <w:ind w:left="0"/>
       </w:pPr>
       <w:bookmarkStart w:id="19" w:name="_heading=h.1k3urto3ctcn" w:colFirst="0" w:colLast="0"/>
       <w:bookmarkEnd w:id="19"/>
       <w:r>
-        <w:rPr>
-          <w:noProof/>
-        </w:rPr>
         <w:drawing>
-          <wp:inline distT="114300" distB="114300" distL="114300" distR="114300" wp14:anchorId="10E210C3" wp14:editId="4BA9C3A8">
-            <wp:extent cx="5620703" cy="1714500"/>
-            <wp:effectExtent l="0" t="0" r="0" b="0"/>
-            <wp:docPr id="10" name="image4.png"/>
+          <wp:inline distT="114300" distB="114300" distL="114300" distR="114300" wp14:anchorId="1D584E39" wp14:editId="6FE3BD45">
+            <wp:extent cx="5743575" cy="1828800"/>
+            <wp:effectExtent l="0" t="0" r="9525" b="0"/>
+            <wp:docPr id="10" name="image11.png"/>
             <wp:cNvGraphicFramePr/>
             <a:graphic xmlns:a="http://schemas.openxmlformats.org/drawingml/2006/main">
               <a:graphicData uri="http://schemas.openxmlformats.org/drawingml/2006/picture">
                 <pic:pic xmlns:pic="http://schemas.openxmlformats.org/drawingml/2006/picture">
                   <pic:nvPicPr>
-                    <pic:cNvPr id="0" name="image4.png"/>
+                    <pic:cNvPr id="0" name="image11.png"/>
                     <pic:cNvPicPr preferRelativeResize="0"/>
                   </pic:nvPicPr>
                   <pic:blipFill>
@@ -3836,7 +3895,7 @@
                   <pic:spPr>
                     <a:xfrm>
                       <a:off x="0" y="0"/>
-                      <a:ext cx="5620703" cy="1714500"/>
+                      <a:ext cx="5743906" cy="1828905"/>
                     </a:xfrm>
                     <a:prstGeom prst="rect">
                       <a:avLst/>
@@ -3876,7 +3935,7 @@
         <w:fldChar w:fldCharType="begin"/>
       </w:r>
       <w:r>
-        <w:instrText>HYPERLINK \l "_heading=h.c2d0jdwpughv" \h</w:instrText>
+        <w:instrText xml:space="preserve"> HYPERLINK \l "_heading=h.c2d0jdwpughv" \h </w:instrText>
       </w:r>
       <w:r>
         <w:fldChar w:fldCharType="separate"/>
@@ -3893,51 +3952,48 @@
     </w:p>
     <w:p>
       <w:pPr>
-        <w:tabs>
-          <w:tab w:val="left" w:pos="440"/>
-          <w:tab w:val="left" w:pos="880"/>
-        </w:tabs>
-      </w:pPr>
-    </w:p>
-    <w:p>
-      <w:pPr>
-        <w:tabs>
-          <w:tab w:val="left" w:pos="440"/>
-          <w:tab w:val="left" w:pos="880"/>
-        </w:tabs>
-      </w:pPr>
-    </w:p>
-    <w:p>
-      <w:pPr>
-        <w:tabs>
-          <w:tab w:val="left" w:pos="440"/>
-          <w:tab w:val="left" w:pos="880"/>
-        </w:tabs>
-      </w:pPr>
-    </w:p>
-    <w:p>
-      <w:pPr>
-        <w:tabs>
-          <w:tab w:val="left" w:pos="440"/>
-          <w:tab w:val="left" w:pos="880"/>
-        </w:tabs>
-      </w:pPr>
-    </w:p>
-    <w:p>
-      <w:pPr>
-        <w:tabs>
-          <w:tab w:val="left" w:pos="440"/>
-          <w:tab w:val="left" w:pos="880"/>
-        </w:tabs>
-      </w:pPr>
-    </w:p>
-    <w:p>
-      <w:pPr>
-        <w:tabs>
-          <w:tab w:val="left" w:pos="440"/>
-          <w:tab w:val="left" w:pos="880"/>
-        </w:tabs>
-      </w:pPr>
+        <w:ind w:left="0"/>
+      </w:pPr>
+      <w:r>
+        <w:rPr>
+          <w:noProof/>
+        </w:rPr>
+        <w:drawing>
+          <wp:inline distT="114300" distB="114300" distL="114300" distR="114300" wp14:anchorId="098B427D" wp14:editId="7FE28BC8">
+            <wp:extent cx="5829300" cy="1952625"/>
+            <wp:effectExtent l="0" t="0" r="0" b="9525"/>
+            <wp:docPr id="8" name="image6.png"/>
+            <wp:cNvGraphicFramePr/>
+            <a:graphic xmlns:a="http://schemas.openxmlformats.org/drawingml/2006/main">
+              <a:graphicData uri="http://schemas.openxmlformats.org/drawingml/2006/picture">
+                <pic:pic xmlns:pic="http://schemas.openxmlformats.org/drawingml/2006/picture">
+                  <pic:nvPicPr>
+                    <pic:cNvPr id="0" name="image6.png"/>
+                    <pic:cNvPicPr preferRelativeResize="0"/>
+                  </pic:nvPicPr>
+                  <pic:blipFill>
+                    <a:blip r:embed="rId11"/>
+                    <a:srcRect/>
+                    <a:stretch>
+                      <a:fillRect/>
+                    </a:stretch>
+                  </pic:blipFill>
+                  <pic:spPr>
+                    <a:xfrm>
+                      <a:off x="0" y="0"/>
+                      <a:ext cx="5829657" cy="1952745"/>
+                    </a:xfrm>
+                    <a:prstGeom prst="rect">
+                      <a:avLst/>
+                    </a:prstGeom>
+                    <a:ln/>
+                  </pic:spPr>
+                </pic:pic>
+              </a:graphicData>
+            </a:graphic>
+          </wp:inline>
+        </w:drawing>
+      </w:r>
     </w:p>
     <w:p>
       <w:pPr>
@@ -3965,7 +4021,7 @@
         <w:fldChar w:fldCharType="begin"/>
       </w:r>
       <w:r>
-        <w:instrText>HYPERLINK \l "_heading=h.vmzv8jkpto21" \h</w:instrText>
+        <w:instrText xml:space="preserve"> HYPERLINK \l "_heading=h.vmzv8jkpto21" \h </w:instrText>
       </w:r>
       <w:r>
         <w:fldChar w:fldCharType="separate"/>
@@ -3991,13 +4047,16 @@
         <w:fldChar w:fldCharType="begin"/>
       </w:r>
       <w:r>
-        <w:instrText>HYPERLINK \l "_heading=h.c2d0jdwpughv" \h</w:instrText>
+        <w:instrText xml:space="preserve"> HYPERLINK \l "_heading=h.c2d0jdwpughv" \h </w:instrText>
       </w:r>
       <w:r>
         <w:fldChar w:fldCharType="separate"/>
       </w:r>
       <w:r>
-        <w:t>Cuadro de Requerimientos funcionales Inicial</w:t>
+        <w:t xml:space="preserve">Cuadro </w:t>
+      </w:r>
+      <w:r>
+        <w:t>de Requerimientos funcionales Inicial</w:t>
       </w:r>
       <w:r>
         <w:fldChar w:fldCharType="end"/>
@@ -4006,9 +4065,10 @@
     <w:sdt>
       <w:sdtPr>
         <w:tag w:val="goog_rdk_2"/>
-        <w:id w:val="1735042812"/>
+        <w:id w:val="401499074"/>
         <w:lock w:val="contentLocked"/>
       </w:sdtPr>
+      <w:sdtEndPr/>
       <w:sdtContent>
         <w:tbl>
           <w:tblPr>
@@ -4381,7 +4441,10 @@
                   <w:jc w:val="left"/>
                 </w:pPr>
                 <w:r>
-                  <w:t>Generación automática de descripciones con IA</w:t>
+                  <w:t>Generación automática de descripciones</w:t>
+                </w:r>
+                <w:r>
+                  <w:t xml:space="preserve"> con IA</w:t>
                 </w:r>
               </w:p>
             </w:tc>
@@ -4503,7 +4566,10 @@
                 </w:pPr>
                 <w:r>
                   <w:lastRenderedPageBreak/>
-                  <w:t xml:space="preserve">El sistema debe mostrar cada tabla en </w:t>
+                  <w:t>El sistema debe most</w:t>
+                </w:r>
+                <w:r>
+                  <w:t xml:space="preserve">rar cada tabla en </w:t>
                 </w:r>
                 <w:r>
                   <w:lastRenderedPageBreak/>
@@ -4663,7 +4729,7 @@
         <w:fldChar w:fldCharType="begin"/>
       </w:r>
       <w:r>
-        <w:instrText>HYPERLINK \l "_heading=h.c2d0jdwpughv" \h</w:instrText>
+        <w:instrText xml:space="preserve"> HYPERLINK \l "_heading=h.c2d0jdwpughv" \h </w:instrText>
       </w:r>
       <w:r>
         <w:fldChar w:fldCharType="separate"/>
@@ -4685,9 +4751,10 @@
     <w:sdt>
       <w:sdtPr>
         <w:tag w:val="goog_rdk_3"/>
-        <w:id w:val="1684782061"/>
+        <w:id w:val="1848047207"/>
         <w:lock w:val="contentLocked"/>
       </w:sdtPr>
+      <w:sdtEndPr/>
       <w:sdtContent>
         <w:tbl>
           <w:tblPr>
@@ -5336,6 +5403,7 @@
         <w:tabs>
           <w:tab w:val="left" w:pos="440"/>
         </w:tabs>
+        <w:ind w:left="0"/>
       </w:pPr>
     </w:p>
     <w:p>
@@ -5343,6 +5411,7 @@
         <w:tabs>
           <w:tab w:val="left" w:pos="440"/>
         </w:tabs>
+        <w:ind w:left="0"/>
       </w:pPr>
     </w:p>
     <w:p>
@@ -5350,6 +5419,15 @@
         <w:tabs>
           <w:tab w:val="left" w:pos="440"/>
         </w:tabs>
+        <w:ind w:left="0"/>
+      </w:pPr>
+    </w:p>
+    <w:p>
+      <w:pPr>
+        <w:tabs>
+          <w:tab w:val="left" w:pos="440"/>
+        </w:tabs>
+        <w:ind w:left="0"/>
       </w:pPr>
     </w:p>
     <w:bookmarkStart w:id="26" w:name="_heading=h.bkt01hsyc93" w:colFirst="0" w:colLast="0"/>
@@ -5367,7 +5445,7 @@
         <w:fldChar w:fldCharType="begin"/>
       </w:r>
       <w:r>
-        <w:instrText>HYPERLINK \l "_heading=h.c2d0jdwpughv" \h</w:instrText>
+        <w:instrText xml:space="preserve"> HYPERLINK \l "_heading=h.c2d0jdwpughv" \h </w:instrText>
       </w:r>
       <w:r>
         <w:fldChar w:fldCharType="separate"/>
@@ -5840,7 +5918,10 @@
               <w:jc w:val="left"/>
             </w:pPr>
             <w:r>
-              <w:t>El sistema debe validar que la contraseña cumpla con requisitos mínimos de seguridad (longitud mínima de 8 caracteres, al menos una letra mayúscula, una letra minúscula y un carácter especial).</w:t>
+              <w:t>El sistema debe validar que la contraseña cumpla con requisitos mínimos de seguridad (longitud mínima de 8</w:t>
+            </w:r>
+            <w:r>
+              <w:t xml:space="preserve"> caracteres, al menos una letra mayúscula, una letra minúscula y un carácter especial).</w:t>
             </w:r>
           </w:p>
         </w:tc>
@@ -6176,7 +6257,10 @@
               <w:jc w:val="left"/>
             </w:pPr>
             <w:r>
-              <w:t>El sistema debe permitir que el usuario recupere su contraseña mediante un enlace de recuperación enviado a su correo electrónico.</w:t>
+              <w:t>El sistema debe permitir que el usuario recupere su contraseña mediante</w:t>
+            </w:r>
+            <w:r>
+              <w:t xml:space="preserve"> un enlace de recuperación enviado a su correo electrónico.</w:t>
             </w:r>
           </w:p>
         </w:tc>
@@ -6293,7 +6377,10 @@
               </w:rPr>
             </w:pPr>
             <w:r>
-              <w:t>El sistema debe permitir a los usuarios ingresar credenciales de conexión (host, usuario, contraseña, base de datos) para conectarse a la base de datos.</w:t>
+              <w:t>El sistema debe permitir a los usuarios ingresar credenciales de conexión (host, usuario, contraseña, base de datos) para conectarse a la base de d</w:t>
+            </w:r>
+            <w:r>
+              <w:t>atos.</w:t>
             </w:r>
           </w:p>
         </w:tc>
@@ -6516,7 +6603,10 @@
               <w:jc w:val="left"/>
             </w:pPr>
             <w:r>
-              <w:t>El sistema debe validar que el formato de las credenciales de conexión (host, usuario, contraseña, base de datos) sea correcto.</w:t>
+              <w:t>El sistema debe validar que el formato de las credenciales de conexión (host, usuario,</w:t>
+            </w:r>
+            <w:r>
+              <w:t xml:space="preserve"> contraseña, base de datos) sea correcto.</w:t>
             </w:r>
           </w:p>
         </w:tc>
@@ -6680,14 +6770,8 @@
               <w:spacing w:line="276" w:lineRule="auto"/>
               <w:ind w:left="0"/>
               <w:jc w:val="left"/>
-              <w:rPr>
-                <w:shd w:val="clear" w:color="auto" w:fill="FF9900"/>
-              </w:rPr>
             </w:pPr>
             <w:r>
-              <w:rPr>
-                <w:shd w:val="clear" w:color="auto" w:fill="FF9900"/>
-              </w:rPr>
               <w:t>RF-011</w:t>
             </w:r>
           </w:p>
@@ -6713,14 +6797,8 @@
               <w:spacing w:line="276" w:lineRule="auto"/>
               <w:ind w:left="0"/>
               <w:jc w:val="left"/>
-              <w:rPr>
-                <w:shd w:val="clear" w:color="auto" w:fill="FF9900"/>
-              </w:rPr>
             </w:pPr>
             <w:r>
-              <w:rPr>
-                <w:shd w:val="clear" w:color="auto" w:fill="FF9900"/>
-              </w:rPr>
               <w:t>Guardar Credenciales de Conexión</w:t>
             </w:r>
           </w:p>
@@ -6746,14 +6824,8 @@
               <w:spacing w:line="276" w:lineRule="auto"/>
               <w:ind w:left="0"/>
               <w:jc w:val="left"/>
-              <w:rPr>
-                <w:shd w:val="clear" w:color="auto" w:fill="FF9900"/>
-              </w:rPr>
             </w:pPr>
             <w:r>
-              <w:rPr>
-                <w:shd w:val="clear" w:color="auto" w:fill="FF9900"/>
-              </w:rPr>
               <w:t>El sistema debe permitir que el usuario guarde las credenciales de conexión para futuras sesiones.</w:t>
             </w:r>
           </w:p>
@@ -6779,14 +6851,8 @@
               <w:spacing w:line="276" w:lineRule="auto"/>
               <w:ind w:left="0"/>
               <w:jc w:val="left"/>
-              <w:rPr>
-                <w:shd w:val="clear" w:color="auto" w:fill="FF9900"/>
-              </w:rPr>
             </w:pPr>
             <w:r>
-              <w:rPr>
-                <w:shd w:val="clear" w:color="auto" w:fill="FF9900"/>
-              </w:rPr>
               <w:t>Media</w:t>
             </w:r>
           </w:p>
@@ -6980,7 +7046,10 @@
               <w:jc w:val="left"/>
             </w:pPr>
             <w:r>
-              <w:t>El sistema debe generar un diccionario técnico organizado con la información extraída de la base de datos.</w:t>
+              <w:t>El sistema debe generar un diccionario t</w:t>
+            </w:r>
+            <w:r>
+              <w:t>écnico organizado con la información extraída de la base de datos.</w:t>
             </w:r>
           </w:p>
         </w:tc>
@@ -7037,14 +7106,9 @@
               <w:spacing w:line="276" w:lineRule="auto"/>
               <w:ind w:left="0"/>
               <w:jc w:val="left"/>
-              <w:rPr>
-                <w:shd w:val="clear" w:color="auto" w:fill="FF9900"/>
-              </w:rPr>
             </w:pPr>
             <w:r>
-              <w:rPr>
-                <w:shd w:val="clear" w:color="auto" w:fill="FF9900"/>
-              </w:rPr>
+              <w:lastRenderedPageBreak/>
               <w:t>RF-014</w:t>
             </w:r>
           </w:p>
@@ -7070,14 +7134,8 @@
               <w:spacing w:line="276" w:lineRule="auto"/>
               <w:ind w:left="0"/>
               <w:jc w:val="left"/>
-              <w:rPr>
-                <w:shd w:val="clear" w:color="auto" w:fill="FF9900"/>
-              </w:rPr>
             </w:pPr>
             <w:r>
-              <w:rPr>
-                <w:shd w:val="clear" w:color="auto" w:fill="FF9900"/>
-              </w:rPr>
               <w:t>Visualización de Tablas en Formato de Plantilla</w:t>
             </w:r>
           </w:p>
@@ -7103,22 +7161,12 @@
               <w:spacing w:line="276" w:lineRule="auto"/>
               <w:ind w:left="0"/>
               <w:jc w:val="left"/>
-              <w:rPr>
-                <w:shd w:val="clear" w:color="auto" w:fill="FF9900"/>
-              </w:rPr>
             </w:pPr>
             <w:r>
-              <w:rPr>
-                <w:shd w:val="clear" w:color="auto" w:fill="FF9900"/>
-              </w:rPr>
-              <w:t xml:space="preserve">El sistema debe permitir a los usuarios visualizar las tablas y sus detalles </w:t>
-            </w:r>
-            <w:r>
-              <w:rPr>
-                <w:shd w:val="clear" w:color="auto" w:fill="FF9900"/>
-              </w:rPr>
-              <w:lastRenderedPageBreak/>
-              <w:t>(campos, claves, relaciones) en formato de ficha o plantilla.</w:t>
+              <w:t xml:space="preserve">El sistema debe permitir a los usuarios visualizar las tablas y sus detalles (campos, claves, relaciones) en formato de ficha o </w:t>
+            </w:r>
+            <w:r>
+              <w:t>plantilla.</w:t>
             </w:r>
           </w:p>
         </w:tc>
@@ -7143,15 +7191,8 @@
               <w:spacing w:line="276" w:lineRule="auto"/>
               <w:ind w:left="0"/>
               <w:jc w:val="left"/>
-              <w:rPr>
-                <w:shd w:val="clear" w:color="auto" w:fill="FF9900"/>
-              </w:rPr>
             </w:pPr>
             <w:r>
-              <w:rPr>
-                <w:shd w:val="clear" w:color="auto" w:fill="FF9900"/>
-              </w:rPr>
-              <w:lastRenderedPageBreak/>
               <w:t>Alta</w:t>
             </w:r>
           </w:p>
@@ -7345,7 +7386,10 @@
               <w:jc w:val="left"/>
             </w:pPr>
             <w:r>
-              <w:t>El sistema debe usar inteligencia artificial para generar automáticamente un objetivo que describa la función principal de cada tabla.</w:t>
+              <w:t>El sistema debe usar inteligencia artificial para generar automáticamente un objetivo que desc</w:t>
+            </w:r>
+            <w:r>
+              <w:t>riba la función principal de cada tabla.</w:t>
             </w:r>
           </w:p>
         </w:tc>
@@ -7565,7 +7609,10 @@
               <w:jc w:val="left"/>
             </w:pPr>
             <w:r>
-              <w:t>El sistema debe mostrar cada tabla de la base de datos en formato de plantilla tipo ficha, con la siguiente información: nombre de la tabla, descripción generada, campos, claves y relaciones.</w:t>
+              <w:t xml:space="preserve">El sistema debe mostrar cada tabla de la base de datos en formato de plantilla tipo ficha, </w:t>
+            </w:r>
+            <w:r>
+              <w:t>con la siguiente información: nombre de la tabla, descripción generada, campos, claves y relaciones.</w:t>
             </w:r>
           </w:p>
         </w:tc>
@@ -7731,7 +7778,10 @@
               <w:jc w:val="left"/>
             </w:pPr>
             <w:r>
-              <w:t>RF-020</w:t>
+              <w:t>RF</w:t>
+            </w:r>
+            <w:r>
+              <w:t>-020</w:t>
             </w:r>
           </w:p>
         </w:tc>
@@ -7841,6 +7891,7 @@
               <w:jc w:val="left"/>
             </w:pPr>
             <w:r>
+              <w:lastRenderedPageBreak/>
               <w:t>RF-021</w:t>
             </w:r>
           </w:p>
@@ -7895,7 +7946,10 @@
               <w:jc w:val="left"/>
             </w:pPr>
             <w:r>
-              <w:t>El sistema debe permitir a los usuarios generar un documento en formato Word o PDF con el diccionario de datos.</w:t>
+              <w:t>El sistema debe permitir a los usuarios generar un documento en formato Word o PDF con el diccio</w:t>
+            </w:r>
+            <w:r>
+              <w:t>nario de datos.</w:t>
             </w:r>
           </w:p>
         </w:tc>
@@ -7951,7 +8005,6 @@
               <w:jc w:val="left"/>
             </w:pPr>
             <w:r>
-              <w:lastRenderedPageBreak/>
               <w:t>RF-022</w:t>
             </w:r>
           </w:p>
@@ -8116,7 +8169,10 @@
               <w:jc w:val="left"/>
             </w:pPr>
             <w:r>
-              <w:t>El sistema debe permitir a los usuarios descargar el archivo generado en el formato elegido (Word o PDF).</w:t>
+              <w:t xml:space="preserve">El sistema debe permitir a los usuarios descargar el </w:t>
+            </w:r>
+            <w:r>
+              <w:t>archivo generado en el formato elegido (Word o PDF).</w:t>
             </w:r>
           </w:p>
         </w:tc>
@@ -8148,16 +8204,120 @@
           </w:p>
         </w:tc>
       </w:tr>
+      <w:tr>
+        <w:tc>
+          <w:tcPr>
+            <w:tcW w:w="1020" w:type="dxa"/>
+            <w:tcBorders>
+              <w:top w:val="single" w:sz="8" w:space="0" w:color="000000"/>
+              <w:left w:val="single" w:sz="8" w:space="0" w:color="000000"/>
+              <w:bottom w:val="single" w:sz="8" w:space="0" w:color="000000"/>
+              <w:right w:val="single" w:sz="4" w:space="0" w:color="000000"/>
+            </w:tcBorders>
+            <w:tcMar>
+              <w:top w:w="100" w:type="dxa"/>
+              <w:left w:w="100" w:type="dxa"/>
+              <w:bottom w:w="100" w:type="dxa"/>
+              <w:right w:w="100" w:type="dxa"/>
+            </w:tcMar>
+          </w:tcPr>
+          <w:p>
+            <w:pPr>
+              <w:spacing w:line="276" w:lineRule="auto"/>
+              <w:ind w:left="0"/>
+              <w:jc w:val="left"/>
+            </w:pPr>
+            <w:r>
+              <w:t>RF-024</w:t>
+            </w:r>
+          </w:p>
+        </w:tc>
+        <w:tc>
+          <w:tcPr>
+            <w:tcW w:w="2130" w:type="dxa"/>
+            <w:tcBorders>
+              <w:top w:val="single" w:sz="4" w:space="0" w:color="000000"/>
+              <w:left w:val="single" w:sz="4" w:space="0" w:color="000000"/>
+              <w:bottom w:val="single" w:sz="4" w:space="0" w:color="000000"/>
+              <w:right w:val="single" w:sz="4" w:space="0" w:color="000000"/>
+            </w:tcBorders>
+            <w:tcMar>
+              <w:top w:w="140" w:type="dxa"/>
+              <w:left w:w="140" w:type="dxa"/>
+              <w:bottom w:w="140" w:type="dxa"/>
+              <w:right w:w="140" w:type="dxa"/>
+            </w:tcMar>
+          </w:tcPr>
+          <w:p>
+            <w:pPr>
+              <w:spacing w:line="276" w:lineRule="auto"/>
+              <w:ind w:left="0"/>
+              <w:jc w:val="left"/>
+            </w:pPr>
+            <w:r>
+              <w:t>Generación Completa del Diccionario de Datos</w:t>
+            </w:r>
+          </w:p>
+        </w:tc>
+        <w:tc>
+          <w:tcPr>
+            <w:tcW w:w="4110" w:type="dxa"/>
+            <w:tcBorders>
+              <w:top w:val="single" w:sz="4" w:space="0" w:color="000000"/>
+              <w:left w:val="single" w:sz="4" w:space="0" w:color="000000"/>
+              <w:bottom w:val="single" w:sz="4" w:space="0" w:color="000000"/>
+              <w:right w:val="single" w:sz="4" w:space="0" w:color="000000"/>
+            </w:tcBorders>
+            <w:tcMar>
+              <w:top w:w="140" w:type="dxa"/>
+              <w:left w:w="140" w:type="dxa"/>
+              <w:bottom w:w="140" w:type="dxa"/>
+              <w:right w:w="140" w:type="dxa"/>
+            </w:tcMar>
+          </w:tcPr>
+          <w:p>
+            <w:pPr>
+              <w:spacing w:line="276" w:lineRule="auto"/>
+              <w:ind w:left="0"/>
+              <w:jc w:val="left"/>
+            </w:pPr>
+            <w:r>
+              <w:t>El sistema debe generar el documento con la estructura completa del diccionario de datos, incluyendo tablas, campos, descripciones, claves y relaciones.</w:t>
+            </w:r>
+          </w:p>
+        </w:tc>
+        <w:tc>
+          <w:tcPr>
+            <w:tcW w:w="1185" w:type="dxa"/>
+            <w:tcBorders>
+              <w:top w:val="single" w:sz="4" w:space="0" w:color="000000"/>
+              <w:left w:val="single" w:sz="4" w:space="0" w:color="000000"/>
+              <w:bottom w:val="single" w:sz="4" w:space="0" w:color="000000"/>
+              <w:right w:val="single" w:sz="4" w:space="0" w:color="000000"/>
+            </w:tcBorders>
+            <w:tcMar>
+              <w:top w:w="140" w:type="dxa"/>
+              <w:left w:w="140" w:type="dxa"/>
+              <w:bottom w:w="140" w:type="dxa"/>
+              <w:right w:w="140" w:type="dxa"/>
+            </w:tcMar>
+          </w:tcPr>
+          <w:p>
+            <w:pPr>
+              <w:spacing w:line="276" w:lineRule="auto"/>
+              <w:ind w:left="0"/>
+              <w:jc w:val="left"/>
+            </w:pPr>
+            <w:r>
+              <w:t>Alta</w:t>
+            </w:r>
+          </w:p>
+        </w:tc>
+      </w:tr>
     </w:tbl>
-    <w:p>
-      <w:pPr>
-        <w:pStyle w:val="Ttulo3"/>
-        <w:ind w:left="0"/>
-      </w:pPr>
-      <w:bookmarkStart w:id="28" w:name="_heading=h.91tvn3wg954q" w:colFirst="0" w:colLast="0"/>
-      <w:bookmarkEnd w:id="28"/>
-    </w:p>
+    <w:bookmarkStart w:id="28" w:name="_heading=h.91tvn3wg954q" w:colFirst="0" w:colLast="0"/>
     <w:bookmarkStart w:id="29" w:name="_heading=h.426j07knfehq" w:colFirst="0" w:colLast="0"/>
+    <w:bookmarkEnd w:id="28"/>
     <w:bookmarkEnd w:id="29"/>
     <w:p>
       <w:pPr>
@@ -8168,16 +8328,20 @@
         </w:numPr>
       </w:pPr>
       <w:r>
+        <w:lastRenderedPageBreak/>
         <w:fldChar w:fldCharType="begin"/>
       </w:r>
       <w:r>
-        <w:instrText>HYPERLINK \l "_heading=h.c2d0jdwpughv" \h</w:instrText>
+        <w:instrText xml:space="preserve"> HYPERLINK \l "_heading=h.c2d0jdwpughv" \h </w:instrText>
       </w:r>
       <w:r>
         <w:fldChar w:fldCharType="separate"/>
       </w:r>
       <w:r>
-        <w:t>Reglas de Negocio</w:t>
+        <w:t>Reg</w:t>
+      </w:r>
+      <w:r>
+        <w:t>las de Negocio</w:t>
       </w:r>
       <w:r>
         <w:fldChar w:fldCharType="end"/>
@@ -8206,7 +8370,7 @@
         <w:fldChar w:fldCharType="begin"/>
       </w:r>
       <w:r>
-        <w:instrText>HYPERLINK \l "_heading=h.vmzv8jkpto21" \h</w:instrText>
+        <w:instrText xml:space="preserve"> HYPERLINK \l "_heading=h.vmzv8jkpto21" \h </w:instrText>
       </w:r>
       <w:r>
         <w:fldChar w:fldCharType="separate"/>
@@ -8235,7 +8399,7 @@
         <w:fldChar w:fldCharType="begin"/>
       </w:r>
       <w:r>
-        <w:instrText>HYPERLINK \l "_heading=h.c2d0jdwpughv" \h</w:instrText>
+        <w:instrText xml:space="preserve"> HYPERLINK \l "_heading=h.c2d0jdwpughv" \h </w:instrText>
       </w:r>
       <w:r>
         <w:fldChar w:fldCharType="separate"/>
@@ -8264,13 +8428,16 @@
         <w:fldChar w:fldCharType="begin"/>
       </w:r>
       <w:r>
-        <w:instrText>HYPERLINK \l "_heading=h.c2d0jdwpughv" \h</w:instrText>
+        <w:instrText xml:space="preserve"> HYPERLINK \l "_heading=h.c2d0jdwpughv" \h </w:instrText>
       </w:r>
       <w:r>
         <w:fldChar w:fldCharType="separate"/>
       </w:r>
       <w:r>
-        <w:t>Modelo Conceptual</w:t>
+        <w:t>Modelo Conceptua</w:t>
+      </w:r>
+      <w:r>
+        <w:t>l</w:t>
       </w:r>
       <w:r>
         <w:fldChar w:fldCharType="end"/>
@@ -8291,7 +8458,7 @@
         <w:fldChar w:fldCharType="begin"/>
       </w:r>
       <w:r>
-        <w:instrText>HYPERLINK \l "_heading=h.c2d0jdwpughv" \h</w:instrText>
+        <w:instrText xml:space="preserve"> HYPERLINK \l "_heading=h.c2d0jdwpughv" \h </w:instrText>
       </w:r>
       <w:r>
         <w:fldChar w:fldCharType="separate"/>
@@ -8308,6 +8475,8 @@
         </w:r>
       </w:hyperlink>
     </w:p>
+    <w:bookmarkStart w:id="34" w:name="_heading=h.wchwylbzr13w" w:colFirst="0" w:colLast="0"/>
+    <w:bookmarkEnd w:id="34"/>
     <w:p>
       <w:pPr>
         <w:pStyle w:val="Ttulo4"/>
@@ -8317,245 +8486,42 @@
         </w:numPr>
         <w:spacing w:after="0"/>
       </w:pPr>
-      <w:bookmarkStart w:id="34" w:name="_heading=h.wchwylbzr13w" w:colFirst="0" w:colLast="0"/>
-      <w:bookmarkEnd w:id="34"/>
+      <w:r>
+        <w:fldChar w:fldCharType="begin"/>
+      </w:r>
+      <w:r>
+        <w:instrText xml:space="preserve"> HYPERLINK \l "_heading=h.c2d0jdwpughv" \h </w:instrText>
+      </w:r>
+      <w:r>
+        <w:fldChar w:fldCharType="separate"/>
+      </w:r>
+      <w:r>
+        <w:t>Diagrama de Casos de Uso</w:t>
+      </w:r>
+      <w:r>
+        <w:fldChar w:fldCharType="end"/>
+      </w:r>
+    </w:p>
+    <w:p>
+      <w:pPr>
+        <w:spacing w:line="240" w:lineRule="auto"/>
+        <w:ind w:left="0" w:firstLine="1440"/>
+      </w:pPr>
       <w:r>
         <w:rPr>
           <w:noProof/>
         </w:rPr>
         <w:drawing>
-          <wp:anchor distT="0" distB="0" distL="114300" distR="114300" simplePos="0" relativeHeight="251660288" behindDoc="0" locked="0" layoutInCell="1" allowOverlap="1" wp14:anchorId="4AC3F46C" wp14:editId="7BEEC37C">
-            <wp:simplePos x="0" y="0"/>
-            <wp:positionH relativeFrom="column">
-              <wp:posOffset>844550</wp:posOffset>
-            </wp:positionH>
-            <wp:positionV relativeFrom="paragraph">
-              <wp:posOffset>591820</wp:posOffset>
-            </wp:positionV>
-            <wp:extent cx="5399730" cy="2527300"/>
-            <wp:effectExtent l="0" t="0" r="0" b="6350"/>
-            <wp:wrapSquare wrapText="bothSides"/>
-            <wp:docPr id="6" name="image2.png"/>
+          <wp:inline distT="114300" distB="114300" distL="114300" distR="114300" wp14:anchorId="2B2427F8" wp14:editId="251E0E6A">
+            <wp:extent cx="4076700" cy="4019550"/>
+            <wp:effectExtent l="0" t="0" r="0" b="0"/>
+            <wp:docPr id="6" name="image5.png"/>
             <wp:cNvGraphicFramePr/>
             <a:graphic xmlns:a="http://schemas.openxmlformats.org/drawingml/2006/main">
               <a:graphicData uri="http://schemas.openxmlformats.org/drawingml/2006/picture">
                 <pic:pic xmlns:pic="http://schemas.openxmlformats.org/drawingml/2006/picture">
                   <pic:nvPicPr>
-                    <pic:cNvPr id="0" name="image2.png"/>
-                    <pic:cNvPicPr preferRelativeResize="0"/>
-                  </pic:nvPicPr>
-                  <pic:blipFill>
-                    <a:blip r:embed="rId11">
-                      <a:extLst>
-                        <a:ext uri="{28A0092B-C50C-407E-A947-70E740481C1C}">
-                          <a14:useLocalDpi xmlns:a14="http://schemas.microsoft.com/office/drawing/2010/main" val="0"/>
-                        </a:ext>
-                      </a:extLst>
-                    </a:blip>
-                    <a:srcRect/>
-                    <a:stretch>
-                      <a:fillRect/>
-                    </a:stretch>
-                  </pic:blipFill>
-                  <pic:spPr>
-                    <a:xfrm>
-                      <a:off x="0" y="0"/>
-                      <a:ext cx="5399730" cy="2527300"/>
-                    </a:xfrm>
-                    <a:prstGeom prst="rect">
-                      <a:avLst/>
-                    </a:prstGeom>
-                    <a:ln/>
-                  </pic:spPr>
-                </pic:pic>
-              </a:graphicData>
-            </a:graphic>
-            <wp14:sizeRelH relativeFrom="page">
-              <wp14:pctWidth>0</wp14:pctWidth>
-            </wp14:sizeRelH>
-            <wp14:sizeRelV relativeFrom="page">
-              <wp14:pctHeight>0</wp14:pctHeight>
-            </wp14:sizeRelV>
-          </wp:anchor>
-        </w:drawing>
-      </w:r>
-      <w:hyperlink w:anchor="_heading=h.c2d0jdwpughv">
-        <w:r>
-          <w:t>Diagrama de Casos de Uso</w:t>
-        </w:r>
-      </w:hyperlink>
-    </w:p>
-    <w:p>
-      <w:pPr>
-        <w:pStyle w:val="Ttulo4"/>
-        <w:spacing w:after="0"/>
-        <w:ind w:left="0" w:firstLine="0"/>
-      </w:pPr>
-      <w:bookmarkStart w:id="35" w:name="_heading=h.crkdzngg8wgm" w:colFirst="0" w:colLast="0"/>
-      <w:bookmarkEnd w:id="35"/>
-    </w:p>
-    <w:p/>
-    <w:p/>
-    <w:bookmarkStart w:id="36" w:name="_heading=h.bqam88qbmpz" w:colFirst="0" w:colLast="0"/>
-    <w:bookmarkEnd w:id="36"/>
-    <w:p>
-      <w:pPr>
-        <w:pStyle w:val="Ttulo4"/>
-        <w:numPr>
-          <w:ilvl w:val="0"/>
-          <w:numId w:val="2"/>
-        </w:numPr>
-        <w:spacing w:after="0"/>
-      </w:pPr>
-      <w:r>
-        <w:lastRenderedPageBreak/>
-        <w:fldChar w:fldCharType="begin"/>
-      </w:r>
-      <w:r>
-        <w:instrText>HYPERLINK \l "_heading=h.c2d0jdwpughv" \h</w:instrText>
-      </w:r>
-      <w:r>
-        <w:fldChar w:fldCharType="separate"/>
-      </w:r>
-      <w:r>
-        <w:t>Escenarios de Caso de Uso (narrativa)</w:t>
-      </w:r>
-      <w:r>
-        <w:fldChar w:fldCharType="end"/>
-      </w:r>
-    </w:p>
-    <w:p/>
-    <w:bookmarkStart w:id="37" w:name="_heading=h.cmmqyaa7y9r8" w:colFirst="0" w:colLast="0"/>
-    <w:bookmarkEnd w:id="37"/>
-    <w:p>
-      <w:pPr>
-        <w:pStyle w:val="Ttulo3"/>
-        <w:numPr>
-          <w:ilvl w:val="0"/>
-          <w:numId w:val="7"/>
-        </w:numPr>
-        <w:tabs>
-          <w:tab w:val="left" w:pos="880"/>
-        </w:tabs>
-      </w:pPr>
-      <w:r>
-        <w:fldChar w:fldCharType="begin"/>
-      </w:r>
-      <w:r>
-        <w:instrText>HYPERLINK \l "_heading=h.vmzv8jkpto21" \h</w:instrText>
-      </w:r>
-      <w:r>
-        <w:fldChar w:fldCharType="separate"/>
-      </w:r>
-      <w:r>
-        <w:t>Modelo Lógico</w:t>
-      </w:r>
-      <w:r>
-        <w:fldChar w:fldCharType="end"/>
-      </w:r>
-      <w:hyperlink w:anchor="_heading=h.vmzv8jkpto21">
-        <w:r>
-          <w:rPr>
-            <w:color w:val="1155CC"/>
-          </w:rPr>
-          <w:tab/>
-        </w:r>
-      </w:hyperlink>
-    </w:p>
-    <w:bookmarkStart w:id="38" w:name="_heading=h.yo28vo9951rd" w:colFirst="0" w:colLast="0"/>
-    <w:bookmarkEnd w:id="38"/>
-    <w:p>
-      <w:pPr>
-        <w:pStyle w:val="Ttulo4"/>
-        <w:numPr>
-          <w:ilvl w:val="1"/>
-          <w:numId w:val="7"/>
-        </w:numPr>
-        <w:spacing w:after="0"/>
-      </w:pPr>
-      <w:r>
-        <w:fldChar w:fldCharType="begin"/>
-      </w:r>
-      <w:r>
-        <w:instrText>HYPERLINK \l "_heading=h.c2d0jdwpughv" \h</w:instrText>
-      </w:r>
-      <w:r>
-        <w:fldChar w:fldCharType="separate"/>
-      </w:r>
-      <w:proofErr w:type="spellStart"/>
-      <w:r>
-        <w:t>Analisis</w:t>
-      </w:r>
-      <w:proofErr w:type="spellEnd"/>
-      <w:r>
-        <w:t xml:space="preserve"> de Objetos</w:t>
-      </w:r>
-      <w:r>
-        <w:tab/>
-      </w:r>
-      <w:r>
-        <w:fldChar w:fldCharType="end"/>
-      </w:r>
-    </w:p>
-    <w:bookmarkStart w:id="39" w:name="_heading=h.h3bfcjinhk5" w:colFirst="0" w:colLast="0"/>
-    <w:bookmarkEnd w:id="39"/>
-    <w:p>
-      <w:pPr>
-        <w:pStyle w:val="Ttulo4"/>
-        <w:numPr>
-          <w:ilvl w:val="1"/>
-          <w:numId w:val="7"/>
-        </w:numPr>
-        <w:spacing w:after="0"/>
-      </w:pPr>
-      <w:r>
-        <w:fldChar w:fldCharType="begin"/>
-      </w:r>
-      <w:r>
-        <w:instrText>HYPERLINK \l "_heading=h.c2d0jdwpughv" \h</w:instrText>
-      </w:r>
-      <w:r>
-        <w:fldChar w:fldCharType="separate"/>
-      </w:r>
-      <w:r>
-        <w:t>Diagrama de Secuencia</w:t>
-      </w:r>
-      <w:r>
-        <w:fldChar w:fldCharType="end"/>
-      </w:r>
-    </w:p>
-    <w:p>
-      <w:r>
-        <w:t>Conexión a la base de datos</w:t>
-      </w:r>
-    </w:p>
-    <w:p>
-      <w:pPr>
-        <w:ind w:left="0"/>
-      </w:pPr>
-      <w:r>
-        <w:rPr>
-          <w:noProof/>
-        </w:rPr>
-        <w:drawing>
-          <wp:anchor distT="114300" distB="114300" distL="114300" distR="114300" simplePos="0" relativeHeight="251658240" behindDoc="0" locked="0" layoutInCell="1" hidden="0" allowOverlap="1" wp14:anchorId="3196E50E" wp14:editId="04DE15FE">
-            <wp:simplePos x="0" y="0"/>
-            <wp:positionH relativeFrom="column">
-              <wp:posOffset>790575</wp:posOffset>
-            </wp:positionH>
-            <wp:positionV relativeFrom="paragraph">
-              <wp:posOffset>352425</wp:posOffset>
-            </wp:positionV>
-            <wp:extent cx="4906328" cy="2647950"/>
-            <wp:effectExtent l="0" t="0" r="0" b="0"/>
-            <wp:wrapSquare wrapText="bothSides" distT="114300" distB="114300" distL="114300" distR="114300"/>
-            <wp:docPr id="13" name="image10.png"/>
-            <wp:cNvGraphicFramePr/>
-            <a:graphic xmlns:a="http://schemas.openxmlformats.org/drawingml/2006/main">
-              <a:graphicData uri="http://schemas.openxmlformats.org/drawingml/2006/picture">
-                <pic:pic xmlns:pic="http://schemas.openxmlformats.org/drawingml/2006/picture">
-                  <pic:nvPicPr>
-                    <pic:cNvPr id="0" name="image10.png"/>
+                    <pic:cNvPr id="0" name="image5.png"/>
                     <pic:cNvPicPr preferRelativeResize="0"/>
                   </pic:nvPicPr>
                   <pic:blipFill>
@@ -8568,7 +8534,7 @@
                   <pic:spPr>
                     <a:xfrm>
                       <a:off x="0" y="0"/>
-                      <a:ext cx="4906328" cy="2647950"/>
+                      <a:ext cx="4076700" cy="4019550"/>
                     </a:xfrm>
                     <a:prstGeom prst="rect">
                       <a:avLst/>
@@ -8578,46 +8544,180 @@
                 </pic:pic>
               </a:graphicData>
             </a:graphic>
-          </wp:anchor>
+          </wp:inline>
         </w:drawing>
       </w:r>
     </w:p>
-    <w:p/>
     <w:p>
       <w:pPr>
         <w:pStyle w:val="Ttulo4"/>
         <w:spacing w:after="0"/>
-        <w:ind w:hanging="22"/>
-      </w:pPr>
-      <w:bookmarkStart w:id="40" w:name="_heading=h.pjb3w1kslrgz" w:colFirst="0" w:colLast="0"/>
-      <w:bookmarkEnd w:id="40"/>
+        <w:ind w:left="0" w:firstLine="0"/>
+      </w:pPr>
+      <w:bookmarkStart w:id="35" w:name="_heading=h.crkdzngg8wgm" w:colFirst="0" w:colLast="0"/>
+      <w:bookmarkEnd w:id="35"/>
+    </w:p>
+    <w:bookmarkStart w:id="36" w:name="_heading=h.bqam88qbmpz" w:colFirst="0" w:colLast="0"/>
+    <w:bookmarkEnd w:id="36"/>
+    <w:p>
+      <w:pPr>
+        <w:pStyle w:val="Ttulo4"/>
+        <w:numPr>
+          <w:ilvl w:val="0"/>
+          <w:numId w:val="2"/>
+        </w:numPr>
+        <w:spacing w:after="0"/>
+      </w:pPr>
+      <w:r>
+        <w:fldChar w:fldCharType="begin"/>
+      </w:r>
+      <w:r>
+        <w:instrText xml:space="preserve"> HYPERLINK \l "_heading=h.c2d0jdwpughv" \h </w:instrText>
+      </w:r>
+      <w:r>
+        <w:fldChar w:fldCharType="separate"/>
+      </w:r>
+      <w:r>
+        <w:t>Escenarios de Caso de Uso (narrativa)</w:t>
+      </w:r>
+      <w:r>
+        <w:fldChar w:fldCharType="end"/>
+      </w:r>
+    </w:p>
+    <w:p>
+      <w:pPr>
+        <w:ind w:left="0"/>
+      </w:pPr>
+    </w:p>
+    <w:p>
+      <w:pPr>
+        <w:ind w:left="0"/>
+      </w:pPr>
+    </w:p>
+    <w:p>
+      <w:pPr>
+        <w:ind w:left="0"/>
+      </w:pPr>
+    </w:p>
+    <w:bookmarkStart w:id="37" w:name="_heading=h.cmmqyaa7y9r8" w:colFirst="0" w:colLast="0"/>
+    <w:bookmarkEnd w:id="37"/>
+    <w:p>
+      <w:pPr>
+        <w:pStyle w:val="Ttulo3"/>
+        <w:numPr>
+          <w:ilvl w:val="0"/>
+          <w:numId w:val="7"/>
+        </w:numPr>
+        <w:tabs>
+          <w:tab w:val="left" w:pos="880"/>
+        </w:tabs>
+      </w:pPr>
       <w:r>
         <w:lastRenderedPageBreak/>
-        <w:t>Extracción automática de estructura</w:t>
-      </w:r>
+        <w:fldChar w:fldCharType="begin"/>
+      </w:r>
+      <w:r>
+        <w:instrText xml:space="preserve"> HYPERLINK \l "_heading=h.vmzv8jkpto21" \h </w:instrText>
+      </w:r>
+      <w:r>
+        <w:fldChar w:fldCharType="separate"/>
+      </w:r>
+      <w:r>
+        <w:t>Modelo Lógico</w:t>
+      </w:r>
+      <w:r>
+        <w:fldChar w:fldCharType="end"/>
+      </w:r>
+    </w:p>
+    <w:bookmarkStart w:id="38" w:name="_heading=h.yo28vo9951rd" w:colFirst="0" w:colLast="0"/>
+    <w:bookmarkEnd w:id="38"/>
+    <w:p>
+      <w:pPr>
+        <w:pStyle w:val="Ttulo4"/>
+        <w:numPr>
+          <w:ilvl w:val="1"/>
+          <w:numId w:val="7"/>
+        </w:numPr>
+        <w:spacing w:after="0"/>
+      </w:pPr>
+      <w:r>
+        <w:fldChar w:fldCharType="begin"/>
+      </w:r>
+      <w:r>
+        <w:instrText xml:space="preserve"> HYPERLINK \l "_heading=h.c2d0jdwpughv" \h </w:instrText>
+      </w:r>
+      <w:r>
+        <w:fldChar w:fldCharType="separate"/>
+      </w:r>
+      <w:proofErr w:type="spellStart"/>
+      <w:r>
+        <w:t>Analisis</w:t>
+      </w:r>
+      <w:proofErr w:type="spellEnd"/>
+      <w:r>
+        <w:t xml:space="preserve"> de Objetos</w:t>
+      </w:r>
+      <w:r>
+        <w:tab/>
+      </w:r>
+      <w:r>
+        <w:fldChar w:fldCharType="end"/>
+      </w:r>
+    </w:p>
+    <w:bookmarkStart w:id="39" w:name="_heading=h.h3bfcjinhk5" w:colFirst="0" w:colLast="0"/>
+    <w:bookmarkEnd w:id="39"/>
+    <w:p>
+      <w:pPr>
+        <w:pStyle w:val="Ttulo4"/>
+        <w:numPr>
+          <w:ilvl w:val="1"/>
+          <w:numId w:val="7"/>
+        </w:numPr>
+        <w:spacing w:after="0"/>
+      </w:pPr>
+      <w:r>
+        <w:fldChar w:fldCharType="begin"/>
+      </w:r>
+      <w:r>
+        <w:instrText xml:space="preserve"> HYPERLINK \l "_heading=h.c2d0jdwpughv" \h</w:instrText>
+      </w:r>
+      <w:r>
+        <w:instrText xml:space="preserve"> </w:instrText>
+      </w:r>
+      <w:r>
+        <w:fldChar w:fldCharType="separate"/>
+      </w:r>
+      <w:r>
+        <w:t>Diagrama de Secuencia</w:t>
+      </w:r>
+      <w:r>
+        <w:fldChar w:fldCharType="end"/>
+      </w:r>
+    </w:p>
+    <w:p>
+      <w:r>
+        <w:t>Conexión a la base de datos</w:t>
+      </w:r>
+    </w:p>
+    <w:p>
+      <w:pPr>
+        <w:ind w:left="0"/>
+      </w:pPr>
       <w:r>
         <w:rPr>
           <w:noProof/>
         </w:rPr>
         <w:drawing>
-          <wp:anchor distT="114300" distB="114300" distL="114300" distR="114300" simplePos="0" relativeHeight="251659264" behindDoc="0" locked="0" layoutInCell="1" hidden="0" allowOverlap="1" wp14:anchorId="56FE64D3" wp14:editId="786ECB4A">
-            <wp:simplePos x="0" y="0"/>
-            <wp:positionH relativeFrom="column">
-              <wp:posOffset>838200</wp:posOffset>
-            </wp:positionH>
-            <wp:positionV relativeFrom="paragraph">
-              <wp:posOffset>323850</wp:posOffset>
-            </wp:positionV>
-            <wp:extent cx="5096828" cy="3225265"/>
+          <wp:inline distT="114300" distB="114300" distL="114300" distR="114300" wp14:anchorId="0D1BD0A0" wp14:editId="7F1F54FA">
+            <wp:extent cx="5734050" cy="2634027"/>
             <wp:effectExtent l="0" t="0" r="0" b="0"/>
-            <wp:wrapSquare wrapText="bothSides" distT="114300" distB="114300" distL="114300" distR="114300"/>
-            <wp:docPr id="5" name="image12.png"/>
+            <wp:docPr id="3" name="image7.png"/>
             <wp:cNvGraphicFramePr/>
             <a:graphic xmlns:a="http://schemas.openxmlformats.org/drawingml/2006/main">
               <a:graphicData uri="http://schemas.openxmlformats.org/drawingml/2006/picture">
                 <pic:pic xmlns:pic="http://schemas.openxmlformats.org/drawingml/2006/picture">
                   <pic:nvPicPr>
-                    <pic:cNvPr id="0" name="image12.png"/>
+                    <pic:cNvPr id="0" name="image7.png"/>
                     <pic:cNvPicPr preferRelativeResize="0"/>
                   </pic:nvPicPr>
                   <pic:blipFill>
@@ -8630,7 +8730,7 @@
                   <pic:spPr>
                     <a:xfrm>
                       <a:off x="0" y="0"/>
-                      <a:ext cx="5096828" cy="3225265"/>
+                      <a:ext cx="5734050" cy="2634027"/>
                     </a:xfrm>
                     <a:prstGeom prst="rect">
                       <a:avLst/>
@@ -8640,8 +8740,20 @@
                 </pic:pic>
               </a:graphicData>
             </a:graphic>
-          </wp:anchor>
+          </wp:inline>
         </w:drawing>
+      </w:r>
+    </w:p>
+    <w:p>
+      <w:pPr>
+        <w:pStyle w:val="Ttulo4"/>
+        <w:spacing w:after="0"/>
+        <w:ind w:left="0" w:firstLine="1417"/>
+      </w:pPr>
+      <w:bookmarkStart w:id="40" w:name="_heading=h.bfwdx4juoj64" w:colFirst="0" w:colLast="0"/>
+      <w:bookmarkEnd w:id="40"/>
+      <w:r>
+        <w:t>Extracción automática de estructura</w:t>
       </w:r>
     </w:p>
     <w:p>
@@ -8650,45 +8762,23 @@
         <w:spacing w:after="0"/>
         <w:ind w:left="0" w:firstLine="0"/>
       </w:pPr>
-      <w:bookmarkStart w:id="41" w:name="_heading=h.k7ch4lsk1yxc" w:colFirst="0" w:colLast="0"/>
+      <w:bookmarkStart w:id="41" w:name="_heading=h.pjb3w1kslrgz" w:colFirst="0" w:colLast="0"/>
       <w:bookmarkEnd w:id="41"/>
-    </w:p>
-    <w:p>
-      <w:pPr>
-        <w:pStyle w:val="Ttulo4"/>
-        <w:spacing w:after="0"/>
-        <w:ind w:firstLine="1440"/>
-      </w:pPr>
-      <w:bookmarkStart w:id="42" w:name="_heading=h.kv4l0g2e7xg1" w:colFirst="0" w:colLast="0"/>
-      <w:bookmarkEnd w:id="42"/>
-    </w:p>
-    <w:p>
-      <w:pPr>
-        <w:ind w:left="1417"/>
-      </w:pPr>
-      <w:r>
-        <w:t xml:space="preserve">Generación de descripciones con IA </w:t>
-      </w:r>
-    </w:p>
-    <w:p>
-      <w:pPr>
-        <w:ind w:left="1417"/>
-      </w:pPr>
       <w:r>
         <w:rPr>
           <w:noProof/>
         </w:rPr>
         <w:drawing>
-          <wp:inline distT="114300" distB="114300" distL="114300" distR="114300" wp14:anchorId="4D79D184" wp14:editId="556783B4">
-            <wp:extent cx="5400675" cy="2648534"/>
+          <wp:inline distT="114300" distB="114300" distL="114300" distR="114300" wp14:anchorId="700BE644" wp14:editId="138DAAD4">
+            <wp:extent cx="5534025" cy="2968940"/>
             <wp:effectExtent l="0" t="0" r="0" b="0"/>
-            <wp:docPr id="12" name="image11.png"/>
+            <wp:docPr id="13" name="image10.png"/>
             <wp:cNvGraphicFramePr/>
             <a:graphic xmlns:a="http://schemas.openxmlformats.org/drawingml/2006/main">
               <a:graphicData uri="http://schemas.openxmlformats.org/drawingml/2006/picture">
                 <pic:pic xmlns:pic="http://schemas.openxmlformats.org/drawingml/2006/picture">
                   <pic:nvPicPr>
-                    <pic:cNvPr id="0" name="image11.png"/>
+                    <pic:cNvPr id="0" name="image10.png"/>
                     <pic:cNvPicPr preferRelativeResize="0"/>
                   </pic:nvPicPr>
                   <pic:blipFill>
@@ -8701,7 +8791,7 @@
                   <pic:spPr>
                     <a:xfrm>
                       <a:off x="0" y="0"/>
-                      <a:ext cx="5400675" cy="2648534"/>
+                      <a:ext cx="5534025" cy="2968940"/>
                     </a:xfrm>
                     <a:prstGeom prst="rect">
                       <a:avLst/>
@@ -8717,49 +8807,40 @@
     </w:p>
     <w:p>
       <w:pPr>
-        <w:pStyle w:val="Ttulo4"/>
-        <w:spacing w:after="0"/>
-        <w:ind w:firstLine="1440"/>
-      </w:pPr>
-      <w:bookmarkStart w:id="43" w:name="_heading=h.h0ocas532mrh" w:colFirst="0" w:colLast="0"/>
-      <w:bookmarkEnd w:id="43"/>
-    </w:p>
-    <w:p>
-      <w:pPr>
-        <w:spacing w:line="240" w:lineRule="auto"/>
         <w:ind w:left="0"/>
       </w:pPr>
-      <w:bookmarkStart w:id="44" w:name="_heading=h.fwf1hl8iyojv" w:colFirst="0" w:colLast="0"/>
-      <w:bookmarkEnd w:id="44"/>
-    </w:p>
-    <w:p>
-      <w:pPr>
-        <w:spacing w:line="240" w:lineRule="auto"/>
-        <w:ind w:left="0"/>
-      </w:pPr>
-    </w:p>
-    <w:p>
+    </w:p>
+    <w:p>
+      <w:pPr>
+        <w:ind w:left="1417"/>
+      </w:pPr>
       <w:r>
         <w:lastRenderedPageBreak/>
-        <w:t>Exportación del diccionario a Word o PDF</w:t>
-      </w:r>
-    </w:p>
-    <w:p>
+        <w:t xml:space="preserve">Generación de descripciones con IA </w:t>
+      </w:r>
       <w:r>
         <w:rPr>
           <w:noProof/>
         </w:rPr>
         <w:drawing>
-          <wp:inline distT="114300" distB="114300" distL="114300" distR="114300" wp14:anchorId="35F43FA2" wp14:editId="7639ECAF">
-            <wp:extent cx="5399730" cy="2057400"/>
+          <wp:anchor distT="114300" distB="114300" distL="114300" distR="114300" simplePos="0" relativeHeight="251658240" behindDoc="1" locked="0" layoutInCell="1" hidden="0" allowOverlap="1" wp14:anchorId="3CDF3EB0" wp14:editId="5B74BE34">
+            <wp:simplePos x="0" y="0"/>
+            <wp:positionH relativeFrom="column">
+              <wp:posOffset>-114299</wp:posOffset>
+            </wp:positionH>
+            <wp:positionV relativeFrom="paragraph">
+              <wp:posOffset>276225</wp:posOffset>
+            </wp:positionV>
+            <wp:extent cx="6057900" cy="3559775"/>
             <wp:effectExtent l="0" t="0" r="0" b="0"/>
-            <wp:docPr id="4" name="image5.png"/>
+            <wp:wrapNone/>
+            <wp:docPr id="14" name="image9.png"/>
             <wp:cNvGraphicFramePr/>
             <a:graphic xmlns:a="http://schemas.openxmlformats.org/drawingml/2006/main">
               <a:graphicData uri="http://schemas.openxmlformats.org/drawingml/2006/picture">
                 <pic:pic xmlns:pic="http://schemas.openxmlformats.org/drawingml/2006/picture">
                   <pic:nvPicPr>
-                    <pic:cNvPr id="0" name="image5.png"/>
+                    <pic:cNvPr id="0" name="image9.png"/>
                     <pic:cNvPicPr preferRelativeResize="0"/>
                   </pic:nvPicPr>
                   <pic:blipFill>
@@ -8772,7 +8853,7 @@
                   <pic:spPr>
                     <a:xfrm>
                       <a:off x="0" y="0"/>
-                      <a:ext cx="5399730" cy="2057400"/>
+                      <a:ext cx="6057900" cy="3559775"/>
                     </a:xfrm>
                     <a:prstGeom prst="rect">
                       <a:avLst/>
@@ -8782,49 +8863,92 @@
                 </pic:pic>
               </a:graphicData>
             </a:graphic>
-          </wp:inline>
+          </wp:anchor>
         </w:drawing>
       </w:r>
     </w:p>
-    <w:p/>
-    <w:p>
-      <w:pPr>
-        <w:pStyle w:val="Ttulo2"/>
-        <w:keepNext w:val="0"/>
-        <w:keepLines w:val="0"/>
-        <w:shd w:val="clear" w:color="auto" w:fill="FFFFFF"/>
-        <w:spacing w:after="0" w:line="240" w:lineRule="auto"/>
-        <w:ind w:left="1417" w:firstLine="0"/>
-        <w:jc w:val="left"/>
-        <w:rPr>
-          <w:color w:val="1F2328"/>
-        </w:rPr>
-      </w:pPr>
-      <w:bookmarkStart w:id="45" w:name="_heading=h.ysa86qp4lk8h" w:colFirst="0" w:colLast="0"/>
-      <w:bookmarkEnd w:id="45"/>
-      <w:r>
-        <w:rPr>
-          <w:color w:val="1F2328"/>
-        </w:rPr>
-        <w:t>Inicio de sesión para usuarios</w:t>
-      </w:r>
-    </w:p>
-    <w:p>
+    <w:p>
+      <w:pPr>
+        <w:ind w:left="0"/>
+      </w:pPr>
+    </w:p>
+    <w:p>
+      <w:pPr>
+        <w:ind w:left="0"/>
+      </w:pPr>
+    </w:p>
+    <w:p>
+      <w:pPr>
+        <w:ind w:left="0"/>
+      </w:pPr>
+    </w:p>
+    <w:p>
+      <w:pPr>
+        <w:ind w:left="0"/>
+      </w:pPr>
+    </w:p>
+    <w:p>
+      <w:pPr>
+        <w:ind w:left="0"/>
+      </w:pPr>
+    </w:p>
+    <w:p>
+      <w:pPr>
+        <w:ind w:left="0"/>
+      </w:pPr>
+    </w:p>
+    <w:p>
+      <w:pPr>
+        <w:ind w:left="0"/>
+      </w:pPr>
+    </w:p>
+    <w:p>
+      <w:pPr>
+        <w:ind w:left="0"/>
+      </w:pPr>
+    </w:p>
+    <w:p>
+      <w:pPr>
+        <w:ind w:left="0"/>
+      </w:pPr>
+    </w:p>
+    <w:p>
+      <w:pPr>
+        <w:ind w:left="0"/>
+      </w:pPr>
+    </w:p>
+    <w:p>
+      <w:pPr>
+        <w:pStyle w:val="Ttulo4"/>
+        <w:spacing w:after="0"/>
+        <w:ind w:firstLine="1440"/>
+      </w:pPr>
+      <w:bookmarkStart w:id="42" w:name="_heading=h.fwf1hl8iyojv" w:colFirst="0" w:colLast="0"/>
+      <w:bookmarkEnd w:id="42"/>
+      <w:r>
+        <w:t>Visualización estructurada tipo plantilla</w:t>
+      </w:r>
+    </w:p>
+    <w:p>
+      <w:pPr>
+        <w:spacing w:line="240" w:lineRule="auto"/>
+        <w:ind w:left="0"/>
+      </w:pPr>
       <w:r>
         <w:rPr>
           <w:noProof/>
         </w:rPr>
         <w:drawing>
-          <wp:inline distT="114300" distB="114300" distL="114300" distR="114300" wp14:anchorId="2739F6AD" wp14:editId="75B9237C">
-            <wp:extent cx="5399730" cy="2311400"/>
+          <wp:inline distT="114300" distB="114300" distL="114300" distR="114300" wp14:anchorId="28B1A9AF" wp14:editId="42C75B6B">
+            <wp:extent cx="5980748" cy="3114675"/>
             <wp:effectExtent l="0" t="0" r="0" b="0"/>
-            <wp:docPr id="14" name="image8.png"/>
+            <wp:docPr id="4" name="image12.png"/>
             <wp:cNvGraphicFramePr/>
             <a:graphic xmlns:a="http://schemas.openxmlformats.org/drawingml/2006/main">
               <a:graphicData uri="http://schemas.openxmlformats.org/drawingml/2006/picture">
                 <pic:pic xmlns:pic="http://schemas.openxmlformats.org/drawingml/2006/picture">
                   <pic:nvPicPr>
-                    <pic:cNvPr id="0" name="image8.png"/>
+                    <pic:cNvPr id="0" name="image12.png"/>
                     <pic:cNvPicPr preferRelativeResize="0"/>
                   </pic:nvPicPr>
                   <pic:blipFill>
@@ -8837,7 +8961,7 @@
                   <pic:spPr>
                     <a:xfrm>
                       <a:off x="0" y="0"/>
-                      <a:ext cx="5399730" cy="2311400"/>
+                      <a:ext cx="5980748" cy="3114675"/>
                     </a:xfrm>
                     <a:prstGeom prst="rect">
                       <a:avLst/>
@@ -8853,67 +8977,35 @@
     </w:p>
     <w:p>
       <w:pPr>
+        <w:spacing w:line="240" w:lineRule="auto"/>
         <w:ind w:left="0"/>
       </w:pPr>
     </w:p>
     <w:p>
+      <w:r>
+        <w:lastRenderedPageBreak/>
+        <w:t>Exportación del diccionario a Word o PDF</w:t>
+      </w:r>
+    </w:p>
+    <w:p>
       <w:pPr>
         <w:ind w:left="0"/>
       </w:pPr>
-    </w:p>
-    <w:p>
-      <w:pPr>
-        <w:ind w:left="0"/>
-      </w:pPr>
-    </w:p>
-    <w:p>
-      <w:pPr>
-        <w:ind w:left="0"/>
-      </w:pPr>
-    </w:p>
-    <w:p>
-      <w:pPr>
-        <w:ind w:left="0"/>
-      </w:pPr>
-    </w:p>
-    <w:p>
-      <w:pPr>
-        <w:ind w:left="0"/>
-      </w:pPr>
-    </w:p>
-    <w:p>
-      <w:pPr>
-        <w:pStyle w:val="Ttulo2"/>
-        <w:keepNext w:val="0"/>
-        <w:keepLines w:val="0"/>
-        <w:shd w:val="clear" w:color="auto" w:fill="FFFFFF"/>
-        <w:spacing w:after="0" w:line="240" w:lineRule="auto"/>
-        <w:ind w:left="1417" w:firstLine="0"/>
-        <w:jc w:val="left"/>
-      </w:pPr>
-      <w:bookmarkStart w:id="46" w:name="_heading=h.vg7kqkny2gji" w:colFirst="0" w:colLast="0"/>
-      <w:bookmarkEnd w:id="46"/>
-      <w:r>
-        <w:lastRenderedPageBreak/>
-        <w:t>Registro de nuevos usuarios</w:t>
-      </w:r>
-    </w:p>
-    <w:p>
       <w:r>
         <w:rPr>
           <w:noProof/>
         </w:rPr>
         <w:drawing>
-          <wp:inline distT="114300" distB="114300" distL="114300" distR="114300" wp14:anchorId="5A9347AD" wp14:editId="5F31ACF6">
-            <wp:extent cx="5399730" cy="2857500"/>
+          <wp:inline distT="114300" distB="114300" distL="114300" distR="114300" wp14:anchorId="750ADE3A" wp14:editId="3CFC466A">
+            <wp:extent cx="6010275" cy="2956863"/>
             <wp:effectExtent l="0" t="0" r="0" b="0"/>
-            <wp:docPr id="11" name="image3.png"/>
+            <wp:docPr id="5" name="image1.png"/>
             <wp:cNvGraphicFramePr/>
             <a:graphic xmlns:a="http://schemas.openxmlformats.org/drawingml/2006/main">
               <a:graphicData uri="http://schemas.openxmlformats.org/drawingml/2006/picture">
                 <pic:pic xmlns:pic="http://schemas.openxmlformats.org/drawingml/2006/picture">
                   <pic:nvPicPr>
-                    <pic:cNvPr id="0" name="image3.png"/>
+                    <pic:cNvPr id="0" name="image1.png"/>
                     <pic:cNvPicPr preferRelativeResize="0"/>
                   </pic:nvPicPr>
                   <pic:blipFill>
@@ -8926,7 +9018,7 @@
                   <pic:spPr>
                     <a:xfrm>
                       <a:off x="0" y="0"/>
-                      <a:ext cx="5399730" cy="2857500"/>
+                      <a:ext cx="6010275" cy="2956863"/>
                     </a:xfrm>
                     <a:prstGeom prst="rect">
                       <a:avLst/>
@@ -8940,8 +9032,149 @@
         </w:drawing>
       </w:r>
     </w:p>
-    <w:bookmarkStart w:id="47" w:name="_heading=h.4tvqq5pckiom" w:colFirst="0" w:colLast="0"/>
-    <w:bookmarkEnd w:id="47"/>
+    <w:p>
+      <w:pPr>
+        <w:pStyle w:val="Ttulo2"/>
+        <w:keepNext w:val="0"/>
+        <w:keepLines w:val="0"/>
+        <w:shd w:val="clear" w:color="auto" w:fill="FFFFFF"/>
+        <w:spacing w:after="0" w:line="240" w:lineRule="auto"/>
+        <w:ind w:left="1417" w:firstLine="0"/>
+        <w:jc w:val="left"/>
+      </w:pPr>
+      <w:bookmarkStart w:id="43" w:name="_heading=h.ysa86qp4lk8h" w:colFirst="0" w:colLast="0"/>
+      <w:bookmarkEnd w:id="43"/>
+      <w:r>
+        <w:rPr>
+          <w:color w:val="1F2328"/>
+        </w:rPr>
+        <w:t>Inicio de sesión para usuarios</w:t>
+      </w:r>
+    </w:p>
+    <w:p>
+      <w:pPr>
+        <w:ind w:left="0"/>
+      </w:pPr>
+      <w:r>
+        <w:rPr>
+          <w:noProof/>
+        </w:rPr>
+        <w:drawing>
+          <wp:inline distT="114300" distB="114300" distL="114300" distR="114300" wp14:anchorId="3526275A" wp14:editId="13C06F2E">
+            <wp:extent cx="5915025" cy="3010147"/>
+            <wp:effectExtent l="0" t="0" r="0" b="0"/>
+            <wp:docPr id="15" name="image2.png"/>
+            <wp:cNvGraphicFramePr/>
+            <a:graphic xmlns:a="http://schemas.openxmlformats.org/drawingml/2006/main">
+              <a:graphicData uri="http://schemas.openxmlformats.org/drawingml/2006/picture">
+                <pic:pic xmlns:pic="http://schemas.openxmlformats.org/drawingml/2006/picture">
+                  <pic:nvPicPr>
+                    <pic:cNvPr id="0" name="image2.png"/>
+                    <pic:cNvPicPr preferRelativeResize="0"/>
+                  </pic:nvPicPr>
+                  <pic:blipFill>
+                    <a:blip r:embed="rId18"/>
+                    <a:srcRect/>
+                    <a:stretch>
+                      <a:fillRect/>
+                    </a:stretch>
+                  </pic:blipFill>
+                  <pic:spPr>
+                    <a:xfrm>
+                      <a:off x="0" y="0"/>
+                      <a:ext cx="5915025" cy="3010147"/>
+                    </a:xfrm>
+                    <a:prstGeom prst="rect">
+                      <a:avLst/>
+                    </a:prstGeom>
+                    <a:ln/>
+                  </pic:spPr>
+                </pic:pic>
+              </a:graphicData>
+            </a:graphic>
+          </wp:inline>
+        </w:drawing>
+      </w:r>
+    </w:p>
+    <w:p>
+      <w:pPr>
+        <w:ind w:left="0"/>
+      </w:pPr>
+    </w:p>
+    <w:p>
+      <w:pPr>
+        <w:ind w:left="0"/>
+      </w:pPr>
+    </w:p>
+    <w:p>
+      <w:pPr>
+        <w:pStyle w:val="Ttulo2"/>
+        <w:keepNext w:val="0"/>
+        <w:keepLines w:val="0"/>
+        <w:shd w:val="clear" w:color="auto" w:fill="FFFFFF"/>
+        <w:spacing w:after="0" w:line="240" w:lineRule="auto"/>
+        <w:ind w:left="1417" w:firstLine="0"/>
+        <w:jc w:val="left"/>
+      </w:pPr>
+      <w:bookmarkStart w:id="44" w:name="_heading=h.vg7kqkny2gji" w:colFirst="0" w:colLast="0"/>
+      <w:bookmarkEnd w:id="44"/>
+      <w:r>
+        <w:t>Registro de nuevos usuarios</w:t>
+      </w:r>
+    </w:p>
+    <w:p>
+      <w:pPr>
+        <w:ind w:left="0"/>
+      </w:pPr>
+      <w:r>
+        <w:rPr>
+          <w:noProof/>
+        </w:rPr>
+        <w:lastRenderedPageBreak/>
+        <w:drawing>
+          <wp:inline distT="114300" distB="114300" distL="114300" distR="114300" wp14:anchorId="5875F620" wp14:editId="40700F3A">
+            <wp:extent cx="5924550" cy="3503909"/>
+            <wp:effectExtent l="0" t="0" r="0" b="0"/>
+            <wp:docPr id="11" name="image8.png"/>
+            <wp:cNvGraphicFramePr/>
+            <a:graphic xmlns:a="http://schemas.openxmlformats.org/drawingml/2006/main">
+              <a:graphicData uri="http://schemas.openxmlformats.org/drawingml/2006/picture">
+                <pic:pic xmlns:pic="http://schemas.openxmlformats.org/drawingml/2006/picture">
+                  <pic:nvPicPr>
+                    <pic:cNvPr id="0" name="image8.png"/>
+                    <pic:cNvPicPr preferRelativeResize="0"/>
+                  </pic:nvPicPr>
+                  <pic:blipFill>
+                    <a:blip r:embed="rId19"/>
+                    <a:srcRect/>
+                    <a:stretch>
+                      <a:fillRect/>
+                    </a:stretch>
+                  </pic:blipFill>
+                  <pic:spPr>
+                    <a:xfrm>
+                      <a:off x="0" y="0"/>
+                      <a:ext cx="5924550" cy="3503909"/>
+                    </a:xfrm>
+                    <a:prstGeom prst="rect">
+                      <a:avLst/>
+                    </a:prstGeom>
+                    <a:ln/>
+                  </pic:spPr>
+                </pic:pic>
+              </a:graphicData>
+            </a:graphic>
+          </wp:inline>
+        </w:drawing>
+      </w:r>
+    </w:p>
+    <w:p>
+      <w:pPr>
+        <w:ind w:left="0"/>
+      </w:pPr>
+    </w:p>
+    <w:bookmarkStart w:id="45" w:name="_heading=h.4tvqq5pckiom" w:colFirst="0" w:colLast="0"/>
+    <w:bookmarkEnd w:id="45"/>
     <w:p>
       <w:pPr>
         <w:pStyle w:val="Ttulo4"/>
@@ -8954,7 +9187,7 @@
         <w:fldChar w:fldCharType="begin"/>
       </w:r>
       <w:r>
-        <w:instrText>HYPERLINK \l "_heading=h.c2d0jdwpughv" \h</w:instrText>
+        <w:instrText xml:space="preserve"> HYPERLINK \l "_heading=h.c2d0jdwpughv" \h </w:instrText>
       </w:r>
       <w:r>
         <w:fldChar w:fldCharType="separate"/>
@@ -8966,7 +9199,54 @@
         <w:fldChar w:fldCharType="end"/>
       </w:r>
     </w:p>
-    <w:bookmarkStart w:id="48" w:name="_heading=h.t3lkaug5im9u" w:colFirst="0" w:colLast="0"/>
+    <w:bookmarkStart w:id="46" w:name="_heading=h.t3lkaug5im9u" w:colFirst="0" w:colLast="0"/>
+    <w:bookmarkEnd w:id="46"/>
+    <w:p>
+      <w:pPr>
+        <w:pStyle w:val="Ttulo1"/>
+      </w:pPr>
+      <w:r>
+        <w:fldChar w:fldCharType="begin"/>
+      </w:r>
+      <w:r>
+        <w:instrText xml:space="preserve"> HYPERLINK \l "_heading=h.7rw5vl1fjtg" \h </w:instrText>
+      </w:r>
+      <w:r>
+        <w:fldChar w:fldCharType="separate"/>
+      </w:r>
+      <w:r>
+        <w:t>CONCLUSIONES</w:t>
+      </w:r>
+      <w:r>
+        <w:fldChar w:fldCharType="end"/>
+      </w:r>
+    </w:p>
+    <w:bookmarkStart w:id="47" w:name="_heading=h.j2f7qutqv22b" w:colFirst="0" w:colLast="0"/>
+    <w:bookmarkEnd w:id="47"/>
+    <w:p>
+      <w:pPr>
+        <w:pStyle w:val="Ttulo1"/>
+      </w:pPr>
+      <w:r>
+        <w:fldChar w:fldCharType="begin"/>
+      </w:r>
+      <w:r>
+        <w:instrText xml:space="preserve"> HYPERLINK \l "_headin</w:instrText>
+      </w:r>
+      <w:r>
+        <w:instrText xml:space="preserve">g=h.4aquvkwk4evc" \h </w:instrText>
+      </w:r>
+      <w:r>
+        <w:fldChar w:fldCharType="separate"/>
+      </w:r>
+      <w:r>
+        <w:t>RECOMENDACIONES</w:t>
+      </w:r>
+      <w:r>
+        <w:fldChar w:fldCharType="end"/>
+      </w:r>
+    </w:p>
+    <w:bookmarkStart w:id="48" w:name="_heading=h.wds97jg8muk" w:colFirst="0" w:colLast="0"/>
     <w:bookmarkEnd w:id="48"/>
     <w:p>
       <w:pPr>
@@ -8976,19 +9256,19 @@
         <w:fldChar w:fldCharType="begin"/>
       </w:r>
       <w:r>
-        <w:instrText>HYPERLINK \l "_heading=h.7rw5vl1fjtg" \h</w:instrText>
+        <w:instrText xml:space="preserve"> HYPERLINK \l "_heading=h.njp0nvk9hubi" \h </w:instrText>
       </w:r>
       <w:r>
         <w:fldChar w:fldCharType="separate"/>
       </w:r>
       <w:r>
-        <w:t>CONCLUSIONES</w:t>
+        <w:t>BIBLIOGRAFÍA</w:t>
       </w:r>
       <w:r>
         <w:fldChar w:fldCharType="end"/>
       </w:r>
     </w:p>
-    <w:bookmarkStart w:id="49" w:name="_heading=h.j2f7qutqv22b" w:colFirst="0" w:colLast="0"/>
+    <w:bookmarkStart w:id="49" w:name="_heading=h.fqdq45ysbpuo" w:colFirst="0" w:colLast="0"/>
     <w:bookmarkEnd w:id="49"/>
     <w:p>
       <w:pPr>
@@ -8998,51 +9278,7 @@
         <w:fldChar w:fldCharType="begin"/>
       </w:r>
       <w:r>
-        <w:instrText>HYPERLINK \l "_heading=h.4aquvkwk4evc" \h</w:instrText>
-      </w:r>
-      <w:r>
-        <w:fldChar w:fldCharType="separate"/>
-      </w:r>
-      <w:r>
-        <w:t>RECOMENDACIONES</w:t>
-      </w:r>
-      <w:r>
-        <w:fldChar w:fldCharType="end"/>
-      </w:r>
-    </w:p>
-    <w:bookmarkStart w:id="50" w:name="_heading=h.wds97jg8muk" w:colFirst="0" w:colLast="0"/>
-    <w:bookmarkEnd w:id="50"/>
-    <w:p>
-      <w:pPr>
-        <w:pStyle w:val="Ttulo1"/>
-      </w:pPr>
-      <w:r>
-        <w:fldChar w:fldCharType="begin"/>
-      </w:r>
-      <w:r>
-        <w:instrText>HYPERLINK \l "_heading=h.njp0nvk9hubi" \h</w:instrText>
-      </w:r>
-      <w:r>
-        <w:fldChar w:fldCharType="separate"/>
-      </w:r>
-      <w:r>
-        <w:t>BIBLIOGRAFÍA</w:t>
-      </w:r>
-      <w:r>
-        <w:fldChar w:fldCharType="end"/>
-      </w:r>
-    </w:p>
-    <w:bookmarkStart w:id="51" w:name="_heading=h.fqdq45ysbpuo" w:colFirst="0" w:colLast="0"/>
-    <w:bookmarkEnd w:id="51"/>
-    <w:p>
-      <w:pPr>
-        <w:pStyle w:val="Ttulo1"/>
-      </w:pPr>
-      <w:r>
-        <w:fldChar w:fldCharType="begin"/>
-      </w:r>
-      <w:r>
-        <w:instrText>HYPERLINK \l "_heading=h.pnx8284ajh2v" \h</w:instrText>
+        <w:instrText xml:space="preserve"> HYPERLINK \l "_heading=h.pnx8284ajh2v" \h </w:instrText>
       </w:r>
       <w:r>
         <w:fldChar w:fldCharType="separate"/>
@@ -9058,8 +9294,8 @@
     <w:p/>
     <w:p/>
     <w:sectPr>
-      <w:headerReference w:type="default" r:id="rId18"/>
-      <w:footerReference w:type="default" r:id="rId19"/>
+      <w:headerReference w:type="default" r:id="rId20"/>
+      <w:footerReference w:type="default" r:id="rId21"/>
       <w:pgSz w:w="11906" w:h="16838"/>
       <w:pgMar w:top="1417" w:right="1701" w:bottom="1417" w:left="1701" w:header="708" w:footer="708" w:gutter="0"/>
       <w:pgNumType w:start="1"/>
@@ -9071,7 +9307,7 @@
 </file>
 
 <file path=word/endnotes.xml><?xml version="1.0" encoding="utf-8"?>
-<w:endnotes xmlns:wpc="http://schemas.microsoft.com/office/word/2010/wordprocessingCanvas" xmlns:cx="http://schemas.microsoft.com/office/drawing/2014/chartex" xmlns:cx1="http://schemas.microsoft.com/office/drawing/2015/9/8/chartex" xmlns:cx2="http://schemas.microsoft.com/office/drawing/2015/10/21/chartex" xmlns:cx3="http://schemas.microsoft.com/office/drawing/2016/5/9/chartex" xmlns:cx4="http://schemas.microsoft.com/office/drawing/2016/5/10/chartex" xmlns:cx5="http://schemas.microsoft.com/office/drawing/2016/5/11/chartex" xmlns:cx6="http://schemas.microsoft.com/office/drawing/2016/5/12/chartex" xmlns:cx7="http://schemas.microsoft.com/office/drawing/2016/5/13/chartex" xmlns:cx8="http://schemas.microsoft.com/office/drawing/2016/5/14/chartex" xmlns:mc="http://schemas.openxmlformats.org/markup-compatibility/2006" xmlns:aink="http://schemas.microsoft.com/office/drawing/2016/ink" xmlns:am3d="http://schemas.microsoft.com/office/drawing/2017/model3d" xmlns:o="urn:schemas-microsoft-com:office:office" xmlns:oel="http://schemas.microsoft.com/office/2019/extlst" xmlns:r="http://schemas.openxmlformats.org/officeDocument/2006/relationships" xmlns:m="http://schemas.openxmlformats.org/officeDocument/2006/math" xmlns:v="urn:schemas-microsoft-com:vml" xmlns:wp14="http://schemas.microsoft.com/office/word/2010/wordprocessingDrawing" xmlns:wp="http://schemas.openxmlformats.org/drawingml/2006/wordprocessingDrawing" xmlns:w10="urn:schemas-microsoft-com:office:word" xmlns:w="http://schemas.openxmlformats.org/wordprocessingml/2006/main" xmlns:w14="http://schemas.microsoft.com/office/word/2010/wordml" xmlns:w15="http://schemas.microsoft.com/office/word/2012/wordml" xmlns:w16cex="http://schemas.microsoft.com/office/word/2018/wordml/cex" xmlns:w16cid="http://schemas.microsoft.com/office/word/2016/wordml/cid" xmlns:w16="http://schemas.microsoft.com/office/word/2018/wordml" xmlns:w16du="http://schemas.microsoft.com/office/word/2023/wordml/word16du" xmlns:w16sdtdh="http://schemas.microsoft.com/office/word/2020/wordml/sdtdatahash" xmlns:w16sdtfl="http://schemas.microsoft.com/office/word/2024/wordml/sdtformatlock" xmlns:w16se="http://schemas.microsoft.com/office/word/2015/wordml/symex" xmlns:wpg="http://schemas.microsoft.com/office/word/2010/wordprocessingGroup" xmlns:wpi="http://schemas.microsoft.com/office/word/2010/wordprocessingInk" xmlns:wne="http://schemas.microsoft.com/office/word/2006/wordml" xmlns:wps="http://schemas.microsoft.com/office/word/2010/wordprocessingShape" mc:Ignorable="w14 w15 w16se w16cid w16 w16cex w16sdtdh w16sdtfl w16du wp14">
+<w:endnotes xmlns:wpc="http://schemas.microsoft.com/office/word/2010/wordprocessingCanvas" xmlns:cx="http://schemas.microsoft.com/office/drawing/2014/chartex" xmlns:cx1="http://schemas.microsoft.com/office/drawing/2015/9/8/chartex" xmlns:cx2="http://schemas.microsoft.com/office/drawing/2015/10/21/chartex" xmlns:cx3="http://schemas.microsoft.com/office/drawing/2016/5/9/chartex" xmlns:cx4="http://schemas.microsoft.com/office/drawing/2016/5/10/chartex" xmlns:cx5="http://schemas.microsoft.com/office/drawing/2016/5/11/chartex" xmlns:cx6="http://schemas.microsoft.com/office/drawing/2016/5/12/chartex" xmlns:cx7="http://schemas.microsoft.com/office/drawing/2016/5/13/chartex" xmlns:cx8="http://schemas.microsoft.com/office/drawing/2016/5/14/chartex" xmlns:mc="http://schemas.openxmlformats.org/markup-compatibility/2006" xmlns:aink="http://schemas.microsoft.com/office/drawing/2016/ink" xmlns:am3d="http://schemas.microsoft.com/office/drawing/2017/model3d" xmlns:o="urn:schemas-microsoft-com:office:office" xmlns:r="http://schemas.openxmlformats.org/officeDocument/2006/relationships" xmlns:m="http://schemas.openxmlformats.org/officeDocument/2006/math" xmlns:v="urn:schemas-microsoft-com:vml" xmlns:wp14="http://schemas.microsoft.com/office/word/2010/wordprocessingDrawing" xmlns:wp="http://schemas.openxmlformats.org/drawingml/2006/wordprocessingDrawing" xmlns:w10="urn:schemas-microsoft-com:office:word" xmlns:w="http://schemas.openxmlformats.org/wordprocessingml/2006/main" xmlns:w14="http://schemas.microsoft.com/office/word/2010/wordml" xmlns:w15="http://schemas.microsoft.com/office/word/2012/wordml" xmlns:w16cex="http://schemas.microsoft.com/office/word/2018/wordml/cex" xmlns:w16cid="http://schemas.microsoft.com/office/word/2016/wordml/cid" xmlns:w16="http://schemas.microsoft.com/office/word/2018/wordml" xmlns:w16sdtdh="http://schemas.microsoft.com/office/word/2020/wordml/sdtdatahash" xmlns:w16se="http://schemas.microsoft.com/office/word/2015/wordml/symex" xmlns:wpg="http://schemas.microsoft.com/office/word/2010/wordprocessingGroup" xmlns:wpi="http://schemas.microsoft.com/office/word/2010/wordprocessingInk" xmlns:wne="http://schemas.microsoft.com/office/word/2006/wordml" xmlns:wps="http://schemas.microsoft.com/office/word/2010/wordprocessingShape" mc:Ignorable="w14 w15 w16se w16cid w16 w16cex w16sdtdh wp14">
   <w:endnote w:type="separator" w:id="-1">
     <w:p>
       <w:pPr>
@@ -9096,7 +9332,7 @@
 </file>
 
 <file path=word/footer1.xml><?xml version="1.0" encoding="utf-8"?>
-<w:ftr xmlns:wpc="http://schemas.microsoft.com/office/word/2010/wordprocessingCanvas" xmlns:cx="http://schemas.microsoft.com/office/drawing/2014/chartex" xmlns:cx1="http://schemas.microsoft.com/office/drawing/2015/9/8/chartex" xmlns:cx2="http://schemas.microsoft.com/office/drawing/2015/10/21/chartex" xmlns:cx3="http://schemas.microsoft.com/office/drawing/2016/5/9/chartex" xmlns:cx4="http://schemas.microsoft.com/office/drawing/2016/5/10/chartex" xmlns:cx5="http://schemas.microsoft.com/office/drawing/2016/5/11/chartex" xmlns:cx6="http://schemas.microsoft.com/office/drawing/2016/5/12/chartex" xmlns:cx7="http://schemas.microsoft.com/office/drawing/2016/5/13/chartex" xmlns:cx8="http://schemas.microsoft.com/office/drawing/2016/5/14/chartex" xmlns:mc="http://schemas.openxmlformats.org/markup-compatibility/2006" xmlns:aink="http://schemas.microsoft.com/office/drawing/2016/ink" xmlns:am3d="http://schemas.microsoft.com/office/drawing/2017/model3d" xmlns:o="urn:schemas-microsoft-com:office:office" xmlns:oel="http://schemas.microsoft.com/office/2019/extlst" xmlns:r="http://schemas.openxmlformats.org/officeDocument/2006/relationships" xmlns:m="http://schemas.openxmlformats.org/officeDocument/2006/math" xmlns:v="urn:schemas-microsoft-com:vml" xmlns:wp14="http://schemas.microsoft.com/office/word/2010/wordprocessingDrawing" xmlns:wp="http://schemas.openxmlformats.org/drawingml/2006/wordprocessingDrawing" xmlns:w10="urn:schemas-microsoft-com:office:word" xmlns:w="http://schemas.openxmlformats.org/wordprocessingml/2006/main" xmlns:w14="http://schemas.microsoft.com/office/word/2010/wordml" xmlns:w15="http://schemas.microsoft.com/office/word/2012/wordml" xmlns:w16cex="http://schemas.microsoft.com/office/word/2018/wordml/cex" xmlns:w16cid="http://schemas.microsoft.com/office/word/2016/wordml/cid" xmlns:w16="http://schemas.microsoft.com/office/word/2018/wordml" xmlns:w16du="http://schemas.microsoft.com/office/word/2023/wordml/word16du" xmlns:w16sdtdh="http://schemas.microsoft.com/office/word/2020/wordml/sdtdatahash" xmlns:w16sdtfl="http://schemas.microsoft.com/office/word/2024/wordml/sdtformatlock" xmlns:w16se="http://schemas.microsoft.com/office/word/2015/wordml/symex" xmlns:wpg="http://schemas.microsoft.com/office/word/2010/wordprocessingGroup" xmlns:wpi="http://schemas.microsoft.com/office/word/2010/wordprocessingInk" xmlns:wne="http://schemas.microsoft.com/office/word/2006/wordml" xmlns:wps="http://schemas.microsoft.com/office/word/2010/wordprocessingShape" mc:Ignorable="w14 w15 w16se w16cid w16 w16cex w16sdtdh w16sdtfl w16du wp14">
+<w:ftr xmlns:wpc="http://schemas.microsoft.com/office/word/2010/wordprocessingCanvas" xmlns:cx="http://schemas.microsoft.com/office/drawing/2014/chartex" xmlns:cx1="http://schemas.microsoft.com/office/drawing/2015/9/8/chartex" xmlns:cx2="http://schemas.microsoft.com/office/drawing/2015/10/21/chartex" xmlns:cx3="http://schemas.microsoft.com/office/drawing/2016/5/9/chartex" xmlns:cx4="http://schemas.microsoft.com/office/drawing/2016/5/10/chartex" xmlns:cx5="http://schemas.microsoft.com/office/drawing/2016/5/11/chartex" xmlns:cx6="http://schemas.microsoft.com/office/drawing/2016/5/12/chartex" xmlns:cx7="http://schemas.microsoft.com/office/drawing/2016/5/13/chartex" xmlns:cx8="http://schemas.microsoft.com/office/drawing/2016/5/14/chartex" xmlns:mc="http://schemas.openxmlformats.org/markup-compatibility/2006" xmlns:aink="http://schemas.microsoft.com/office/drawing/2016/ink" xmlns:am3d="http://schemas.microsoft.com/office/drawing/2017/model3d" xmlns:o="urn:schemas-microsoft-com:office:office" xmlns:r="http://schemas.openxmlformats.org/officeDocument/2006/relationships" xmlns:m="http://schemas.openxmlformats.org/officeDocument/2006/math" xmlns:v="urn:schemas-microsoft-com:vml" xmlns:wp14="http://schemas.microsoft.com/office/word/2010/wordprocessingDrawing" xmlns:wp="http://schemas.openxmlformats.org/drawingml/2006/wordprocessingDrawing" xmlns:w10="urn:schemas-microsoft-com:office:word" xmlns:w="http://schemas.openxmlformats.org/wordprocessingml/2006/main" xmlns:w14="http://schemas.microsoft.com/office/word/2010/wordml" xmlns:w15="http://schemas.microsoft.com/office/word/2012/wordml" xmlns:w16cex="http://schemas.microsoft.com/office/word/2018/wordml/cex" xmlns:w16cid="http://schemas.microsoft.com/office/word/2016/wordml/cid" xmlns:w16="http://schemas.microsoft.com/office/word/2018/wordml" xmlns:w16sdtdh="http://schemas.microsoft.com/office/word/2020/wordml/sdtdatahash" xmlns:w16se="http://schemas.microsoft.com/office/word/2015/wordml/symex" xmlns:wpg="http://schemas.microsoft.com/office/word/2010/wordprocessingGroup" xmlns:wpi="http://schemas.microsoft.com/office/word/2010/wordprocessingInk" xmlns:wne="http://schemas.microsoft.com/office/word/2006/wordml" xmlns:wps="http://schemas.microsoft.com/office/word/2010/wordprocessingShape" mc:Ignorable="w14 w15 w16se w16cid w16 w16cex w16sdtdh wp14">
   <w:p>
     <w:pPr>
       <w:pBdr>
@@ -9181,7 +9417,7 @@
 </file>
 
 <file path=word/footnotes.xml><?xml version="1.0" encoding="utf-8"?>
-<w:footnotes xmlns:wpc="http://schemas.microsoft.com/office/word/2010/wordprocessingCanvas" xmlns:cx="http://schemas.microsoft.com/office/drawing/2014/chartex" xmlns:cx1="http://schemas.microsoft.com/office/drawing/2015/9/8/chartex" xmlns:cx2="http://schemas.microsoft.com/office/drawing/2015/10/21/chartex" xmlns:cx3="http://schemas.microsoft.com/office/drawing/2016/5/9/chartex" xmlns:cx4="http://schemas.microsoft.com/office/drawing/2016/5/10/chartex" xmlns:cx5="http://schemas.microsoft.com/office/drawing/2016/5/11/chartex" xmlns:cx6="http://schemas.microsoft.com/office/drawing/2016/5/12/chartex" xmlns:cx7="http://schemas.microsoft.com/office/drawing/2016/5/13/chartex" xmlns:cx8="http://schemas.microsoft.com/office/drawing/2016/5/14/chartex" xmlns:mc="http://schemas.openxmlformats.org/markup-compatibility/2006" xmlns:aink="http://schemas.microsoft.com/office/drawing/2016/ink" xmlns:am3d="http://schemas.microsoft.com/office/drawing/2017/model3d" xmlns:o="urn:schemas-microsoft-com:office:office" xmlns:oel="http://schemas.microsoft.com/office/2019/extlst" xmlns:r="http://schemas.openxmlformats.org/officeDocument/2006/relationships" xmlns:m="http://schemas.openxmlformats.org/officeDocument/2006/math" xmlns:v="urn:schemas-microsoft-com:vml" xmlns:wp14="http://schemas.microsoft.com/office/word/2010/wordprocessingDrawing" xmlns:wp="http://schemas.openxmlformats.org/drawingml/2006/wordprocessingDrawing" xmlns:w10="urn:schemas-microsoft-com:office:word" xmlns:w="http://schemas.openxmlformats.org/wordprocessingml/2006/main" xmlns:w14="http://schemas.microsoft.com/office/word/2010/wordml" xmlns:w15="http://schemas.microsoft.com/office/word/2012/wordml" xmlns:w16cex="http://schemas.microsoft.com/office/word/2018/wordml/cex" xmlns:w16cid="http://schemas.microsoft.com/office/word/2016/wordml/cid" xmlns:w16="http://schemas.microsoft.com/office/word/2018/wordml" xmlns:w16du="http://schemas.microsoft.com/office/word/2023/wordml/word16du" xmlns:w16sdtdh="http://schemas.microsoft.com/office/word/2020/wordml/sdtdatahash" xmlns:w16sdtfl="http://schemas.microsoft.com/office/word/2024/wordml/sdtformatlock" xmlns:w16se="http://schemas.microsoft.com/office/word/2015/wordml/symex" xmlns:wpg="http://schemas.microsoft.com/office/word/2010/wordprocessingGroup" xmlns:wpi="http://schemas.microsoft.com/office/word/2010/wordprocessingInk" xmlns:wne="http://schemas.microsoft.com/office/word/2006/wordml" xmlns:wps="http://schemas.microsoft.com/office/word/2010/wordprocessingShape" mc:Ignorable="w14 w15 w16se w16cid w16 w16cex w16sdtdh w16sdtfl w16du wp14">
+<w:footnotes xmlns:wpc="http://schemas.microsoft.com/office/word/2010/wordprocessingCanvas" xmlns:cx="http://schemas.microsoft.com/office/drawing/2014/chartex" xmlns:cx1="http://schemas.microsoft.com/office/drawing/2015/9/8/chartex" xmlns:cx2="http://schemas.microsoft.com/office/drawing/2015/10/21/chartex" xmlns:cx3="http://schemas.microsoft.com/office/drawing/2016/5/9/chartex" xmlns:cx4="http://schemas.microsoft.com/office/drawing/2016/5/10/chartex" xmlns:cx5="http://schemas.microsoft.com/office/drawing/2016/5/11/chartex" xmlns:cx6="http://schemas.microsoft.com/office/drawing/2016/5/12/chartex" xmlns:cx7="http://schemas.microsoft.com/office/drawing/2016/5/13/chartex" xmlns:cx8="http://schemas.microsoft.com/office/drawing/2016/5/14/chartex" xmlns:mc="http://schemas.openxmlformats.org/markup-compatibility/2006" xmlns:aink="http://schemas.microsoft.com/office/drawing/2016/ink" xmlns:am3d="http://schemas.microsoft.com/office/drawing/2017/model3d" xmlns:o="urn:schemas-microsoft-com:office:office" xmlns:r="http://schemas.openxmlformats.org/officeDocument/2006/relationships" xmlns:m="http://schemas.openxmlformats.org/officeDocument/2006/math" xmlns:v="urn:schemas-microsoft-com:vml" xmlns:wp14="http://schemas.microsoft.com/office/word/2010/wordprocessingDrawing" xmlns:wp="http://schemas.openxmlformats.org/drawingml/2006/wordprocessingDrawing" xmlns:w10="urn:schemas-microsoft-com:office:word" xmlns:w="http://schemas.openxmlformats.org/wordprocessingml/2006/main" xmlns:w14="http://schemas.microsoft.com/office/word/2010/wordml" xmlns:w15="http://schemas.microsoft.com/office/word/2012/wordml" xmlns:w16cex="http://schemas.microsoft.com/office/word/2018/wordml/cex" xmlns:w16cid="http://schemas.microsoft.com/office/word/2016/wordml/cid" xmlns:w16="http://schemas.microsoft.com/office/word/2018/wordml" xmlns:w16sdtdh="http://schemas.microsoft.com/office/word/2020/wordml/sdtdatahash" xmlns:w16se="http://schemas.microsoft.com/office/word/2015/wordml/symex" xmlns:wpg="http://schemas.microsoft.com/office/word/2010/wordprocessingGroup" xmlns:wpi="http://schemas.microsoft.com/office/word/2010/wordprocessingInk" xmlns:wne="http://schemas.microsoft.com/office/word/2006/wordml" xmlns:wps="http://schemas.microsoft.com/office/word/2010/wordprocessingShape" mc:Ignorable="w14 w15 w16se w16cid w16 w16cex w16sdtdh wp14">
   <w:footnote w:type="separator" w:id="-1">
     <w:p>
       <w:pPr>
@@ -9206,7 +9442,7 @@
 </file>
 
 <file path=word/header1.xml><?xml version="1.0" encoding="utf-8"?>
-<w:hdr xmlns:wpc="http://schemas.microsoft.com/office/word/2010/wordprocessingCanvas" xmlns:cx="http://schemas.microsoft.com/office/drawing/2014/chartex" xmlns:cx1="http://schemas.microsoft.com/office/drawing/2015/9/8/chartex" xmlns:cx2="http://schemas.microsoft.com/office/drawing/2015/10/21/chartex" xmlns:cx3="http://schemas.microsoft.com/office/drawing/2016/5/9/chartex" xmlns:cx4="http://schemas.microsoft.com/office/drawing/2016/5/10/chartex" xmlns:cx5="http://schemas.microsoft.com/office/drawing/2016/5/11/chartex" xmlns:cx6="http://schemas.microsoft.com/office/drawing/2016/5/12/chartex" xmlns:cx7="http://schemas.microsoft.com/office/drawing/2016/5/13/chartex" xmlns:cx8="http://schemas.microsoft.com/office/drawing/2016/5/14/chartex" xmlns:mc="http://schemas.openxmlformats.org/markup-compatibility/2006" xmlns:aink="http://schemas.microsoft.com/office/drawing/2016/ink" xmlns:am3d="http://schemas.microsoft.com/office/drawing/2017/model3d" xmlns:o="urn:schemas-microsoft-com:office:office" xmlns:oel="http://schemas.microsoft.com/office/2019/extlst" xmlns:r="http://schemas.openxmlformats.org/officeDocument/2006/relationships" xmlns:m="http://schemas.openxmlformats.org/officeDocument/2006/math" xmlns:v="urn:schemas-microsoft-com:vml" xmlns:wp14="http://schemas.microsoft.com/office/word/2010/wordprocessingDrawing" xmlns:wp="http://schemas.openxmlformats.org/drawingml/2006/wordprocessingDrawing" xmlns:w10="urn:schemas-microsoft-com:office:word" xmlns:w="http://schemas.openxmlformats.org/wordprocessingml/2006/main" xmlns:w14="http://schemas.microsoft.com/office/word/2010/wordml" xmlns:w15="http://schemas.microsoft.com/office/word/2012/wordml" xmlns:w16cex="http://schemas.microsoft.com/office/word/2018/wordml/cex" xmlns:w16cid="http://schemas.microsoft.com/office/word/2016/wordml/cid" xmlns:w16="http://schemas.microsoft.com/office/word/2018/wordml" xmlns:w16du="http://schemas.microsoft.com/office/word/2023/wordml/word16du" xmlns:w16sdtdh="http://schemas.microsoft.com/office/word/2020/wordml/sdtdatahash" xmlns:w16sdtfl="http://schemas.microsoft.com/office/word/2024/wordml/sdtformatlock" xmlns:w16se="http://schemas.microsoft.com/office/word/2015/wordml/symex" xmlns:wpg="http://schemas.microsoft.com/office/word/2010/wordprocessingGroup" xmlns:wpi="http://schemas.microsoft.com/office/word/2010/wordprocessingInk" xmlns:wne="http://schemas.microsoft.com/office/word/2006/wordml" xmlns:wps="http://schemas.microsoft.com/office/word/2010/wordprocessingShape" mc:Ignorable="w14 w15 w16se w16cid w16 w16cex w16sdtdh w16sdtfl w16du wp14">
+<w:hdr xmlns:wpc="http://schemas.microsoft.com/office/word/2010/wordprocessingCanvas" xmlns:cx="http://schemas.microsoft.com/office/drawing/2014/chartex" xmlns:cx1="http://schemas.microsoft.com/office/drawing/2015/9/8/chartex" xmlns:cx2="http://schemas.microsoft.com/office/drawing/2015/10/21/chartex" xmlns:cx3="http://schemas.microsoft.com/office/drawing/2016/5/9/chartex" xmlns:cx4="http://schemas.microsoft.com/office/drawing/2016/5/10/chartex" xmlns:cx5="http://schemas.microsoft.com/office/drawing/2016/5/11/chartex" xmlns:cx6="http://schemas.microsoft.com/office/drawing/2016/5/12/chartex" xmlns:cx7="http://schemas.microsoft.com/office/drawing/2016/5/13/chartex" xmlns:cx8="http://schemas.microsoft.com/office/drawing/2016/5/14/chartex" xmlns:mc="http://schemas.openxmlformats.org/markup-compatibility/2006" xmlns:aink="http://schemas.microsoft.com/office/drawing/2016/ink" xmlns:am3d="http://schemas.microsoft.com/office/drawing/2017/model3d" xmlns:o="urn:schemas-microsoft-com:office:office" xmlns:r="http://schemas.openxmlformats.org/officeDocument/2006/relationships" xmlns:m="http://schemas.openxmlformats.org/officeDocument/2006/math" xmlns:v="urn:schemas-microsoft-com:vml" xmlns:wp14="http://schemas.microsoft.com/office/word/2010/wordprocessingDrawing" xmlns:wp="http://schemas.openxmlformats.org/drawingml/2006/wordprocessingDrawing" xmlns:w10="urn:schemas-microsoft-com:office:word" xmlns:w="http://schemas.openxmlformats.org/wordprocessingml/2006/main" xmlns:w14="http://schemas.microsoft.com/office/word/2010/wordml" xmlns:w15="http://schemas.microsoft.com/office/word/2012/wordml" xmlns:w16cex="http://schemas.microsoft.com/office/word/2018/wordml/cex" xmlns:w16cid="http://schemas.microsoft.com/office/word/2016/wordml/cid" xmlns:w16="http://schemas.microsoft.com/office/word/2018/wordml" xmlns:w16sdtdh="http://schemas.microsoft.com/office/word/2020/wordml/sdtdatahash" xmlns:w16se="http://schemas.microsoft.com/office/word/2015/wordml/symex" xmlns:wpg="http://schemas.microsoft.com/office/word/2010/wordprocessingGroup" xmlns:wpi="http://schemas.microsoft.com/office/word/2010/wordprocessingInk" xmlns:wne="http://schemas.microsoft.com/office/word/2006/wordml" xmlns:wps="http://schemas.microsoft.com/office/word/2010/wordprocessingShape" mc:Ignorable="w14 w15 w16se w16cid w16 w16cex w16sdtdh wp14">
   <w:p>
     <w:pPr>
       <w:tabs>
@@ -9219,19 +9455,20 @@
     </w:pPr>
     <w:r>
       <w:rPr>
+        <w:rFonts w:ascii="Calibri" w:eastAsia="Calibri" w:hAnsi="Calibri" w:cs="Calibri"/>
         <w:noProof/>
       </w:rPr>
       <w:drawing>
-        <wp:inline distT="114300" distB="114300" distL="114300" distR="114300" wp14:anchorId="0565108A" wp14:editId="1138429F">
-          <wp:extent cx="1248728" cy="727520"/>
+        <wp:inline distT="114300" distB="114300" distL="114300" distR="114300" wp14:anchorId="52562778" wp14:editId="4E3503BB">
+          <wp:extent cx="802957" cy="802957"/>
           <wp:effectExtent l="0" t="0" r="0" b="0"/>
-          <wp:docPr id="9" name="image6.png"/>
+          <wp:docPr id="12" name="image13.png"/>
           <wp:cNvGraphicFramePr/>
           <a:graphic xmlns:a="http://schemas.openxmlformats.org/drawingml/2006/main">
             <a:graphicData uri="http://schemas.openxmlformats.org/drawingml/2006/picture">
               <pic:pic xmlns:pic="http://schemas.openxmlformats.org/drawingml/2006/picture">
                 <pic:nvPicPr>
-                  <pic:cNvPr id="0" name="image6.png"/>
+                  <pic:cNvPr id="0" name="image13.png"/>
                   <pic:cNvPicPr preferRelativeResize="0"/>
                 </pic:nvPicPr>
                 <pic:blipFill>
@@ -9244,7 +9481,7 @@
                 <pic:spPr>
                   <a:xfrm>
                     <a:off x="0" y="0"/>
-                    <a:ext cx="1248728" cy="727520"/>
+                    <a:ext cx="802957" cy="802957"/>
                   </a:xfrm>
                   <a:prstGeom prst="rect">
                     <a:avLst/>
@@ -9310,11 +9547,124 @@
 </file>
 
 <file path=word/numbering.xml><?xml version="1.0" encoding="utf-8"?>
-<w:numbering xmlns:wpc="http://schemas.microsoft.com/office/word/2010/wordprocessingCanvas" xmlns:cx="http://schemas.microsoft.com/office/drawing/2014/chartex" xmlns:cx1="http://schemas.microsoft.com/office/drawing/2015/9/8/chartex" xmlns:cx2="http://schemas.microsoft.com/office/drawing/2015/10/21/chartex" xmlns:cx3="http://schemas.microsoft.com/office/drawing/2016/5/9/chartex" xmlns:cx4="http://schemas.microsoft.com/office/drawing/2016/5/10/chartex" xmlns:cx5="http://schemas.microsoft.com/office/drawing/2016/5/11/chartex" xmlns:cx6="http://schemas.microsoft.com/office/drawing/2016/5/12/chartex" xmlns:cx7="http://schemas.microsoft.com/office/drawing/2016/5/13/chartex" xmlns:cx8="http://schemas.microsoft.com/office/drawing/2016/5/14/chartex" xmlns:mc="http://schemas.openxmlformats.org/markup-compatibility/2006" xmlns:aink="http://schemas.microsoft.com/office/drawing/2016/ink" xmlns:am3d="http://schemas.microsoft.com/office/drawing/2017/model3d" xmlns:o="urn:schemas-microsoft-com:office:office" xmlns:oel="http://schemas.microsoft.com/office/2019/extlst" xmlns:r="http://schemas.openxmlformats.org/officeDocument/2006/relationships" xmlns:m="http://schemas.openxmlformats.org/officeDocument/2006/math" xmlns:v="urn:schemas-microsoft-com:vml" xmlns:wp14="http://schemas.microsoft.com/office/word/2010/wordprocessingDrawing" xmlns:wp="http://schemas.openxmlformats.org/drawingml/2006/wordprocessingDrawing" xmlns:w10="urn:schemas-microsoft-com:office:word" xmlns:w="http://schemas.openxmlformats.org/wordprocessingml/2006/main" xmlns:w14="http://schemas.microsoft.com/office/word/2010/wordml" xmlns:w15="http://schemas.microsoft.com/office/word/2012/wordml" xmlns:w16cex="http://schemas.microsoft.com/office/word/2018/wordml/cex" xmlns:w16cid="http://schemas.microsoft.com/office/word/2016/wordml/cid" xmlns:w16="http://schemas.microsoft.com/office/word/2018/wordml" xmlns:w16du="http://schemas.microsoft.com/office/word/2023/wordml/word16du" xmlns:w16sdtdh="http://schemas.microsoft.com/office/word/2020/wordml/sdtdatahash" xmlns:w16sdtfl="http://schemas.microsoft.com/office/word/2024/wordml/sdtformatlock" xmlns:w16se="http://schemas.microsoft.com/office/word/2015/wordml/symex" xmlns:wpg="http://schemas.microsoft.com/office/word/2010/wordprocessingGroup" xmlns:wpi="http://schemas.microsoft.com/office/word/2010/wordprocessingInk" xmlns:wne="http://schemas.microsoft.com/office/word/2006/wordml" xmlns:wps="http://schemas.microsoft.com/office/word/2010/wordprocessingShape" mc:Ignorable="w14 w15 w16se w16cid w16 w16cex w16sdtdh w16sdtfl w16du wp14">
+<w:numbering xmlns:wpc="http://schemas.microsoft.com/office/word/2010/wordprocessingCanvas" xmlns:cx="http://schemas.microsoft.com/office/drawing/2014/chartex" xmlns:cx1="http://schemas.microsoft.com/office/drawing/2015/9/8/chartex" xmlns:cx2="http://schemas.microsoft.com/office/drawing/2015/10/21/chartex" xmlns:cx3="http://schemas.microsoft.com/office/drawing/2016/5/9/chartex" xmlns:cx4="http://schemas.microsoft.com/office/drawing/2016/5/10/chartex" xmlns:cx5="http://schemas.microsoft.com/office/drawing/2016/5/11/chartex" xmlns:cx6="http://schemas.microsoft.com/office/drawing/2016/5/12/chartex" xmlns:cx7="http://schemas.microsoft.com/office/drawing/2016/5/13/chartex" xmlns:cx8="http://schemas.microsoft.com/office/drawing/2016/5/14/chartex" xmlns:mc="http://schemas.openxmlformats.org/markup-compatibility/2006" xmlns:aink="http://schemas.microsoft.com/office/drawing/2016/ink" xmlns:am3d="http://schemas.microsoft.com/office/drawing/2017/model3d" xmlns:o="urn:schemas-microsoft-com:office:office" xmlns:r="http://schemas.openxmlformats.org/officeDocument/2006/relationships" xmlns:m="http://schemas.openxmlformats.org/officeDocument/2006/math" xmlns:v="urn:schemas-microsoft-com:vml" xmlns:wp14="http://schemas.microsoft.com/office/word/2010/wordprocessingDrawing" xmlns:wp="http://schemas.openxmlformats.org/drawingml/2006/wordprocessingDrawing" xmlns:w10="urn:schemas-microsoft-com:office:word" xmlns:w="http://schemas.openxmlformats.org/wordprocessingml/2006/main" xmlns:w14="http://schemas.microsoft.com/office/word/2010/wordml" xmlns:w15="http://schemas.microsoft.com/office/word/2012/wordml" xmlns:w16cex="http://schemas.microsoft.com/office/word/2018/wordml/cex" xmlns:w16cid="http://schemas.microsoft.com/office/word/2016/wordml/cid" xmlns:w16="http://schemas.microsoft.com/office/word/2018/wordml" xmlns:w16sdtdh="http://schemas.microsoft.com/office/word/2020/wordml/sdtdatahash" xmlns:w16se="http://schemas.microsoft.com/office/word/2015/wordml/symex" xmlns:wpg="http://schemas.microsoft.com/office/word/2010/wordprocessingGroup" xmlns:wpi="http://schemas.microsoft.com/office/word/2010/wordprocessingInk" xmlns:wne="http://schemas.microsoft.com/office/word/2006/wordml" xmlns:wps="http://schemas.microsoft.com/office/word/2010/wordprocessingShape" mc:Ignorable="w14 w15 w16se w16cid w16 w16cex w16sdtdh wp14">
   <w:abstractNum w:abstractNumId="0" w15:restartNumberingAfterBreak="0">
-    <w:nsid w:val="14C56DBF"/>
+    <w:nsid w:val="036B6098"/>
     <w:multiLevelType w:val="multilevel"/>
-    <w:tmpl w:val="26F00B16"/>
+    <w:tmpl w:val="03B49376"/>
+    <w:lvl w:ilvl="0">
+      <w:start w:val="1"/>
+      <w:numFmt w:val="upperRoman"/>
+      <w:lvlText w:val="%1."/>
+      <w:lvlJc w:val="right"/>
+      <w:pPr>
+        <w:ind w:left="720" w:hanging="360"/>
+      </w:pPr>
+      <w:rPr>
+        <w:u w:val="none"/>
+      </w:rPr>
+    </w:lvl>
+    <w:lvl w:ilvl="1">
+      <w:start w:val="1"/>
+      <w:numFmt w:val="decimal"/>
+      <w:lvlText w:val="%2."/>
+      <w:lvlJc w:val="left"/>
+      <w:pPr>
+        <w:ind w:left="1440" w:hanging="360"/>
+      </w:pPr>
+      <w:rPr>
+        <w:u w:val="none"/>
+      </w:rPr>
+    </w:lvl>
+    <w:lvl w:ilvl="2">
+      <w:start w:val="1"/>
+      <w:numFmt w:val="decimal"/>
+      <w:lvlText w:val="%3."/>
+      <w:lvlJc w:val="left"/>
+      <w:pPr>
+        <w:ind w:left="2160" w:hanging="360"/>
+      </w:pPr>
+      <w:rPr>
+        <w:u w:val="none"/>
+      </w:rPr>
+    </w:lvl>
+    <w:lvl w:ilvl="3">
+      <w:start w:val="1"/>
+      <w:numFmt w:val="lowerLetter"/>
+      <w:lvlText w:val="%4)"/>
+      <w:lvlJc w:val="left"/>
+      <w:pPr>
+        <w:ind w:left="2880" w:hanging="360"/>
+      </w:pPr>
+      <w:rPr>
+        <w:u w:val="none"/>
+      </w:rPr>
+    </w:lvl>
+    <w:lvl w:ilvl="4">
+      <w:start w:val="1"/>
+      <w:numFmt w:val="decimal"/>
+      <w:lvlText w:val="(%5)"/>
+      <w:lvlJc w:val="left"/>
+      <w:pPr>
+        <w:ind w:left="3600" w:hanging="360"/>
+      </w:pPr>
+      <w:rPr>
+        <w:u w:val="none"/>
+      </w:rPr>
+    </w:lvl>
+    <w:lvl w:ilvl="5">
+      <w:start w:val="1"/>
+      <w:numFmt w:val="lowerLetter"/>
+      <w:lvlText w:val="(%6)"/>
+      <w:lvlJc w:val="left"/>
+      <w:pPr>
+        <w:ind w:left="4320" w:hanging="360"/>
+      </w:pPr>
+      <w:rPr>
+        <w:u w:val="none"/>
+      </w:rPr>
+    </w:lvl>
+    <w:lvl w:ilvl="6">
+      <w:start w:val="1"/>
+      <w:numFmt w:val="lowerRoman"/>
+      <w:lvlText w:val="(%7)"/>
+      <w:lvlJc w:val="right"/>
+      <w:pPr>
+        <w:ind w:left="5040" w:hanging="360"/>
+      </w:pPr>
+      <w:rPr>
+        <w:u w:val="none"/>
+      </w:rPr>
+    </w:lvl>
+    <w:lvl w:ilvl="7">
+      <w:start w:val="1"/>
+      <w:numFmt w:val="lowerLetter"/>
+      <w:lvlText w:val="(%8)"/>
+      <w:lvlJc w:val="left"/>
+      <w:pPr>
+        <w:ind w:left="5760" w:hanging="360"/>
+      </w:pPr>
+      <w:rPr>
+        <w:u w:val="none"/>
+      </w:rPr>
+    </w:lvl>
+    <w:lvl w:ilvl="8">
+      <w:start w:val="1"/>
+      <w:numFmt w:val="lowerRoman"/>
+      <w:lvlText w:val="(%9)"/>
+      <w:lvlJc w:val="right"/>
+      <w:pPr>
+        <w:ind w:left="6480" w:hanging="360"/>
+      </w:pPr>
+      <w:rPr>
+        <w:u w:val="none"/>
+      </w:rPr>
+    </w:lvl>
+  </w:abstractNum>
+  <w:abstractNum w:abstractNumId="1" w15:restartNumberingAfterBreak="0">
+    <w:nsid w:val="05332DF7"/>
+    <w:multiLevelType w:val="multilevel"/>
+    <w:tmpl w:val="33687CFC"/>
     <w:lvl w:ilvl="0">
       <w:start w:val="1"/>
       <w:numFmt w:val="bullet"/>
@@ -9424,17 +9774,17 @@
       </w:rPr>
     </w:lvl>
   </w:abstractNum>
-  <w:abstractNum w:abstractNumId="1" w15:restartNumberingAfterBreak="0">
-    <w:nsid w:val="15D949F1"/>
+  <w:abstractNum w:abstractNumId="2" w15:restartNumberingAfterBreak="0">
+    <w:nsid w:val="3777074F"/>
     <w:multiLevelType w:val="multilevel"/>
-    <w:tmpl w:val="C3ECAF66"/>
+    <w:tmpl w:val="39DC1E60"/>
     <w:lvl w:ilvl="0">
       <w:start w:val="1"/>
-      <w:numFmt w:val="upperRoman"/>
+      <w:numFmt w:val="lowerLetter"/>
       <w:lvlText w:val="%1."/>
-      <w:lvlJc w:val="right"/>
-      <w:pPr>
-        <w:ind w:left="720" w:hanging="360"/>
+      <w:lvlJc w:val="left"/>
+      <w:pPr>
+        <w:ind w:left="1440" w:hanging="360"/>
       </w:pPr>
       <w:rPr>
         <w:u w:val="none"/>
@@ -9442,11 +9792,11 @@
     </w:lvl>
     <w:lvl w:ilvl="1">
       <w:start w:val="1"/>
-      <w:numFmt w:val="decimal"/>
-      <w:lvlText w:val="%2."/>
+      <w:numFmt w:val="lowerLetter"/>
+      <w:lvlText w:val="%2)"/>
       <w:lvlJc w:val="left"/>
       <w:pPr>
-        <w:ind w:left="1440" w:hanging="360"/>
+        <w:ind w:left="2160" w:hanging="360"/>
       </w:pPr>
       <w:rPr>
         <w:u w:val="none"/>
@@ -9454,11 +9804,11 @@
     </w:lvl>
     <w:lvl w:ilvl="2">
       <w:start w:val="1"/>
-      <w:numFmt w:val="decimal"/>
-      <w:lvlText w:val="%3."/>
-      <w:lvlJc w:val="left"/>
-      <w:pPr>
-        <w:ind w:left="2160" w:hanging="360"/>
+      <w:numFmt w:val="lowerRoman"/>
+      <w:lvlText w:val="%3)"/>
+      <w:lvlJc w:val="right"/>
+      <w:pPr>
+        <w:ind w:left="2880" w:hanging="360"/>
       </w:pPr>
       <w:rPr>
         <w:u w:val="none"/>
@@ -9466,11 +9816,11 @@
     </w:lvl>
     <w:lvl w:ilvl="3">
       <w:start w:val="1"/>
-      <w:numFmt w:val="lowerLetter"/>
-      <w:lvlText w:val="%4)"/>
+      <w:numFmt w:val="decimal"/>
+      <w:lvlText w:val="(%4)"/>
       <w:lvlJc w:val="left"/>
       <w:pPr>
-        <w:ind w:left="2880" w:hanging="360"/>
+        <w:ind w:left="3600" w:hanging="360"/>
       </w:pPr>
       <w:rPr>
         <w:u w:val="none"/>
@@ -9478,11 +9828,11 @@
     </w:lvl>
     <w:lvl w:ilvl="4">
       <w:start w:val="1"/>
-      <w:numFmt w:val="decimal"/>
+      <w:numFmt w:val="lowerLetter"/>
       <w:lvlText w:val="(%5)"/>
       <w:lvlJc w:val="left"/>
       <w:pPr>
-        <w:ind w:left="3600" w:hanging="360"/>
+        <w:ind w:left="4320" w:hanging="360"/>
       </w:pPr>
       <w:rPr>
         <w:u w:val="none"/>
@@ -9490,11 +9840,11 @@
     </w:lvl>
     <w:lvl w:ilvl="5">
       <w:start w:val="1"/>
-      <w:numFmt w:val="lowerLetter"/>
+      <w:numFmt w:val="lowerRoman"/>
       <w:lvlText w:val="(%6)"/>
-      <w:lvlJc w:val="left"/>
-      <w:pPr>
-        <w:ind w:left="4320" w:hanging="360"/>
+      <w:lvlJc w:val="right"/>
+      <w:pPr>
+        <w:ind w:left="5040" w:hanging="360"/>
       </w:pPr>
       <w:rPr>
         <w:u w:val="none"/>
@@ -9502,11 +9852,11 @@
     </w:lvl>
     <w:lvl w:ilvl="6">
       <w:start w:val="1"/>
-      <w:numFmt w:val="lowerRoman"/>
-      <w:lvlText w:val="(%7)"/>
-      <w:lvlJc w:val="right"/>
-      <w:pPr>
-        <w:ind w:left="5040" w:hanging="360"/>
+      <w:numFmt w:val="decimal"/>
+      <w:lvlText w:val="%7."/>
+      <w:lvlJc w:val="left"/>
+      <w:pPr>
+        <w:ind w:left="5760" w:hanging="360"/>
       </w:pPr>
       <w:rPr>
         <w:u w:val="none"/>
@@ -9515,10 +9865,10 @@
     <w:lvl w:ilvl="7">
       <w:start w:val="1"/>
       <w:numFmt w:val="lowerLetter"/>
-      <w:lvlText w:val="(%8)"/>
+      <w:lvlText w:val="%8."/>
       <w:lvlJc w:val="left"/>
       <w:pPr>
-        <w:ind w:left="5760" w:hanging="360"/>
+        <w:ind w:left="6480" w:hanging="360"/>
       </w:pPr>
       <w:rPr>
         <w:u w:val="none"/>
@@ -9527,20 +9877,20 @@
     <w:lvl w:ilvl="8">
       <w:start w:val="1"/>
       <w:numFmt w:val="lowerRoman"/>
-      <w:lvlText w:val="(%9)"/>
+      <w:lvlText w:val="%9."/>
       <w:lvlJc w:val="right"/>
       <w:pPr>
-        <w:ind w:left="6480" w:hanging="360"/>
+        <w:ind w:left="7200" w:hanging="360"/>
       </w:pPr>
       <w:rPr>
         <w:u w:val="none"/>
       </w:rPr>
     </w:lvl>
   </w:abstractNum>
-  <w:abstractNum w:abstractNumId="2" w15:restartNumberingAfterBreak="0">
-    <w:nsid w:val="240D484A"/>
+  <w:abstractNum w:abstractNumId="3" w15:restartNumberingAfterBreak="0">
+    <w:nsid w:val="3CCE66D0"/>
     <w:multiLevelType w:val="multilevel"/>
-    <w:tmpl w:val="0C880146"/>
+    <w:tmpl w:val="1A08041C"/>
     <w:lvl w:ilvl="0">
       <w:start w:val="1"/>
       <w:numFmt w:val="bullet"/>
@@ -9650,10 +10000,10 @@
       </w:rPr>
     </w:lvl>
   </w:abstractNum>
-  <w:abstractNum w:abstractNumId="3" w15:restartNumberingAfterBreak="0">
-    <w:nsid w:val="333360EF"/>
+  <w:abstractNum w:abstractNumId="4" w15:restartNumberingAfterBreak="0">
+    <w:nsid w:val="4A294CF4"/>
     <w:multiLevelType w:val="multilevel"/>
-    <w:tmpl w:val="DE08816A"/>
+    <w:tmpl w:val="C994C67A"/>
     <w:lvl w:ilvl="0">
       <w:start w:val="1"/>
       <w:numFmt w:val="decimal"/>
@@ -9763,10 +10113,10 @@
       </w:rPr>
     </w:lvl>
   </w:abstractNum>
-  <w:abstractNum w:abstractNumId="4" w15:restartNumberingAfterBreak="0">
-    <w:nsid w:val="356343CF"/>
+  <w:abstractNum w:abstractNumId="5" w15:restartNumberingAfterBreak="0">
+    <w:nsid w:val="518D43CC"/>
     <w:multiLevelType w:val="multilevel"/>
-    <w:tmpl w:val="37FAD234"/>
+    <w:tmpl w:val="562E90AC"/>
     <w:lvl w:ilvl="0">
       <w:start w:val="1"/>
       <w:numFmt w:val="decimal"/>
@@ -9876,10 +10226,10 @@
       </w:rPr>
     </w:lvl>
   </w:abstractNum>
-  <w:abstractNum w:abstractNumId="5" w15:restartNumberingAfterBreak="0">
-    <w:nsid w:val="37AC7AB2"/>
+  <w:abstractNum w:abstractNumId="6" w15:restartNumberingAfterBreak="0">
+    <w:nsid w:val="552F4006"/>
     <w:multiLevelType w:val="multilevel"/>
-    <w:tmpl w:val="C23CF9E2"/>
+    <w:tmpl w:val="D442A828"/>
     <w:lvl w:ilvl="0">
       <w:start w:val="1"/>
       <w:numFmt w:val="decimal"/>
@@ -9989,10 +10339,10 @@
       </w:rPr>
     </w:lvl>
   </w:abstractNum>
-  <w:abstractNum w:abstractNumId="6" w15:restartNumberingAfterBreak="0">
-    <w:nsid w:val="3E10361E"/>
+  <w:abstractNum w:abstractNumId="7" w15:restartNumberingAfterBreak="0">
+    <w:nsid w:val="55957E3A"/>
     <w:multiLevelType w:val="multilevel"/>
-    <w:tmpl w:val="A0E61254"/>
+    <w:tmpl w:val="7688DD5E"/>
     <w:lvl w:ilvl="0">
       <w:start w:val="1"/>
       <w:numFmt w:val="decimal"/>
@@ -10102,10 +10452,123 @@
       </w:rPr>
     </w:lvl>
   </w:abstractNum>
-  <w:abstractNum w:abstractNumId="7" w15:restartNumberingAfterBreak="0">
-    <w:nsid w:val="47D9213D"/>
+  <w:abstractNum w:abstractNumId="8" w15:restartNumberingAfterBreak="0">
+    <w:nsid w:val="6FBD0216"/>
     <w:multiLevelType w:val="multilevel"/>
-    <w:tmpl w:val="8C7C0BC6"/>
+    <w:tmpl w:val="7CA895B4"/>
+    <w:lvl w:ilvl="0">
+      <w:start w:val="1"/>
+      <w:numFmt w:val="bullet"/>
+      <w:lvlText w:val="●"/>
+      <w:lvlJc w:val="left"/>
+      <w:pPr>
+        <w:ind w:left="720" w:hanging="360"/>
+      </w:pPr>
+      <w:rPr>
+        <w:u w:val="none"/>
+      </w:rPr>
+    </w:lvl>
+    <w:lvl w:ilvl="1">
+      <w:start w:val="1"/>
+      <w:numFmt w:val="bullet"/>
+      <w:lvlText w:val="○"/>
+      <w:lvlJc w:val="left"/>
+      <w:pPr>
+        <w:ind w:left="1440" w:hanging="360"/>
+      </w:pPr>
+      <w:rPr>
+        <w:u w:val="none"/>
+      </w:rPr>
+    </w:lvl>
+    <w:lvl w:ilvl="2">
+      <w:start w:val="1"/>
+      <w:numFmt w:val="bullet"/>
+      <w:lvlText w:val="■"/>
+      <w:lvlJc w:val="left"/>
+      <w:pPr>
+        <w:ind w:left="2160" w:hanging="360"/>
+      </w:pPr>
+      <w:rPr>
+        <w:u w:val="none"/>
+      </w:rPr>
+    </w:lvl>
+    <w:lvl w:ilvl="3">
+      <w:start w:val="1"/>
+      <w:numFmt w:val="bullet"/>
+      <w:lvlText w:val="●"/>
+      <w:lvlJc w:val="left"/>
+      <w:pPr>
+        <w:ind w:left="2880" w:hanging="360"/>
+      </w:pPr>
+      <w:rPr>
+        <w:u w:val="none"/>
+      </w:rPr>
+    </w:lvl>
+    <w:lvl w:ilvl="4">
+      <w:start w:val="1"/>
+      <w:numFmt w:val="bullet"/>
+      <w:lvlText w:val="○"/>
+      <w:lvlJc w:val="left"/>
+      <w:pPr>
+        <w:ind w:left="3600" w:hanging="360"/>
+      </w:pPr>
+      <w:rPr>
+        <w:u w:val="none"/>
+      </w:rPr>
+    </w:lvl>
+    <w:lvl w:ilvl="5">
+      <w:start w:val="1"/>
+      <w:numFmt w:val="bullet"/>
+      <w:lvlText w:val="■"/>
+      <w:lvlJc w:val="left"/>
+      <w:pPr>
+        <w:ind w:left="4320" w:hanging="360"/>
+      </w:pPr>
+      <w:rPr>
+        <w:u w:val="none"/>
+      </w:rPr>
+    </w:lvl>
+    <w:lvl w:ilvl="6">
+      <w:start w:val="1"/>
+      <w:numFmt w:val="bullet"/>
+      <w:lvlText w:val="●"/>
+      <w:lvlJc w:val="left"/>
+      <w:pPr>
+        <w:ind w:left="5040" w:hanging="360"/>
+      </w:pPr>
+      <w:rPr>
+        <w:u w:val="none"/>
+      </w:rPr>
+    </w:lvl>
+    <w:lvl w:ilvl="7">
+      <w:start w:val="1"/>
+      <w:numFmt w:val="bullet"/>
+      <w:lvlText w:val="○"/>
+      <w:lvlJc w:val="left"/>
+      <w:pPr>
+        <w:ind w:left="5760" w:hanging="360"/>
+      </w:pPr>
+      <w:rPr>
+        <w:u w:val="none"/>
+      </w:rPr>
+    </w:lvl>
+    <w:lvl w:ilvl="8">
+      <w:start w:val="1"/>
+      <w:numFmt w:val="bullet"/>
+      <w:lvlText w:val="■"/>
+      <w:lvlJc w:val="left"/>
+      <w:pPr>
+        <w:ind w:left="6480" w:hanging="360"/>
+      </w:pPr>
+      <w:rPr>
+        <w:u w:val="none"/>
+      </w:rPr>
+    </w:lvl>
+  </w:abstractNum>
+  <w:abstractNum w:abstractNumId="9" w15:restartNumberingAfterBreak="0">
+    <w:nsid w:val="758252CC"/>
+    <w:multiLevelType w:val="multilevel"/>
+    <w:tmpl w:val="2E42DE34"/>
     <w:lvl w:ilvl="0">
       <w:start w:val="1"/>
       <w:numFmt w:val="decimal"/>
@@ -10215,274 +10678,48 @@
       </w:rPr>
     </w:lvl>
   </w:abstractNum>
-  <w:abstractNum w:abstractNumId="8" w15:restartNumberingAfterBreak="0">
-    <w:nsid w:val="4C26179A"/>
-    <w:multiLevelType w:val="multilevel"/>
-    <w:tmpl w:val="657EE8FA"/>
-    <w:lvl w:ilvl="0">
-      <w:start w:val="1"/>
-      <w:numFmt w:val="lowerLetter"/>
-      <w:lvlText w:val="%1."/>
-      <w:lvlJc w:val="left"/>
-      <w:pPr>
-        <w:ind w:left="1440" w:hanging="360"/>
-      </w:pPr>
-      <w:rPr>
-        <w:u w:val="none"/>
-      </w:rPr>
-    </w:lvl>
-    <w:lvl w:ilvl="1">
-      <w:start w:val="1"/>
-      <w:numFmt w:val="lowerLetter"/>
-      <w:lvlText w:val="%2)"/>
-      <w:lvlJc w:val="left"/>
-      <w:pPr>
-        <w:ind w:left="2160" w:hanging="360"/>
-      </w:pPr>
-      <w:rPr>
-        <w:u w:val="none"/>
-      </w:rPr>
-    </w:lvl>
-    <w:lvl w:ilvl="2">
-      <w:start w:val="1"/>
-      <w:numFmt w:val="lowerRoman"/>
-      <w:lvlText w:val="%3)"/>
-      <w:lvlJc w:val="right"/>
-      <w:pPr>
-        <w:ind w:left="2880" w:hanging="360"/>
-      </w:pPr>
-      <w:rPr>
-        <w:u w:val="none"/>
-      </w:rPr>
-    </w:lvl>
-    <w:lvl w:ilvl="3">
-      <w:start w:val="1"/>
-      <w:numFmt w:val="decimal"/>
-      <w:lvlText w:val="(%4)"/>
-      <w:lvlJc w:val="left"/>
-      <w:pPr>
-        <w:ind w:left="3600" w:hanging="360"/>
-      </w:pPr>
-      <w:rPr>
-        <w:u w:val="none"/>
-      </w:rPr>
-    </w:lvl>
-    <w:lvl w:ilvl="4">
-      <w:start w:val="1"/>
-      <w:numFmt w:val="lowerLetter"/>
-      <w:lvlText w:val="(%5)"/>
-      <w:lvlJc w:val="left"/>
-      <w:pPr>
-        <w:ind w:left="4320" w:hanging="360"/>
-      </w:pPr>
-      <w:rPr>
-        <w:u w:val="none"/>
-      </w:rPr>
-    </w:lvl>
-    <w:lvl w:ilvl="5">
-      <w:start w:val="1"/>
-      <w:numFmt w:val="lowerRoman"/>
-      <w:lvlText w:val="(%6)"/>
-      <w:lvlJc w:val="right"/>
-      <w:pPr>
-        <w:ind w:left="5040" w:hanging="360"/>
-      </w:pPr>
-      <w:rPr>
-        <w:u w:val="none"/>
-      </w:rPr>
-    </w:lvl>
-    <w:lvl w:ilvl="6">
-      <w:start w:val="1"/>
-      <w:numFmt w:val="decimal"/>
-      <w:lvlText w:val="%7."/>
-      <w:lvlJc w:val="left"/>
-      <w:pPr>
-        <w:ind w:left="5760" w:hanging="360"/>
-      </w:pPr>
-      <w:rPr>
-        <w:u w:val="none"/>
-      </w:rPr>
-    </w:lvl>
-    <w:lvl w:ilvl="7">
-      <w:start w:val="1"/>
-      <w:numFmt w:val="lowerLetter"/>
-      <w:lvlText w:val="%8."/>
-      <w:lvlJc w:val="left"/>
-      <w:pPr>
-        <w:ind w:left="6480" w:hanging="360"/>
-      </w:pPr>
-      <w:rPr>
-        <w:u w:val="none"/>
-      </w:rPr>
-    </w:lvl>
-    <w:lvl w:ilvl="8">
-      <w:start w:val="1"/>
-      <w:numFmt w:val="lowerRoman"/>
-      <w:lvlText w:val="%9."/>
-      <w:lvlJc w:val="right"/>
-      <w:pPr>
-        <w:ind w:left="7200" w:hanging="360"/>
-      </w:pPr>
-      <w:rPr>
-        <w:u w:val="none"/>
-      </w:rPr>
-    </w:lvl>
-  </w:abstractNum>
-  <w:abstractNum w:abstractNumId="9" w15:restartNumberingAfterBreak="0">
-    <w:nsid w:val="732D5F88"/>
-    <w:multiLevelType w:val="multilevel"/>
-    <w:tmpl w:val="786A214C"/>
-    <w:lvl w:ilvl="0">
-      <w:start w:val="1"/>
-      <w:numFmt w:val="bullet"/>
-      <w:lvlText w:val="●"/>
-      <w:lvlJc w:val="left"/>
-      <w:pPr>
-        <w:ind w:left="720" w:hanging="360"/>
-      </w:pPr>
-      <w:rPr>
-        <w:u w:val="none"/>
-      </w:rPr>
-    </w:lvl>
-    <w:lvl w:ilvl="1">
-      <w:start w:val="1"/>
-      <w:numFmt w:val="bullet"/>
-      <w:lvlText w:val="○"/>
-      <w:lvlJc w:val="left"/>
-      <w:pPr>
-        <w:ind w:left="1440" w:hanging="360"/>
-      </w:pPr>
-      <w:rPr>
-        <w:u w:val="none"/>
-      </w:rPr>
-    </w:lvl>
-    <w:lvl w:ilvl="2">
-      <w:start w:val="1"/>
-      <w:numFmt w:val="bullet"/>
-      <w:lvlText w:val="■"/>
-      <w:lvlJc w:val="left"/>
-      <w:pPr>
-        <w:ind w:left="2160" w:hanging="360"/>
-      </w:pPr>
-      <w:rPr>
-        <w:u w:val="none"/>
-      </w:rPr>
-    </w:lvl>
-    <w:lvl w:ilvl="3">
-      <w:start w:val="1"/>
-      <w:numFmt w:val="bullet"/>
-      <w:lvlText w:val="●"/>
-      <w:lvlJc w:val="left"/>
-      <w:pPr>
-        <w:ind w:left="2880" w:hanging="360"/>
-      </w:pPr>
-      <w:rPr>
-        <w:u w:val="none"/>
-      </w:rPr>
-    </w:lvl>
-    <w:lvl w:ilvl="4">
-      <w:start w:val="1"/>
-      <w:numFmt w:val="bullet"/>
-      <w:lvlText w:val="○"/>
-      <w:lvlJc w:val="left"/>
-      <w:pPr>
-        <w:ind w:left="3600" w:hanging="360"/>
-      </w:pPr>
-      <w:rPr>
-        <w:u w:val="none"/>
-      </w:rPr>
-    </w:lvl>
-    <w:lvl w:ilvl="5">
-      <w:start w:val="1"/>
-      <w:numFmt w:val="bullet"/>
-      <w:lvlText w:val="■"/>
-      <w:lvlJc w:val="left"/>
-      <w:pPr>
-        <w:ind w:left="4320" w:hanging="360"/>
-      </w:pPr>
-      <w:rPr>
-        <w:u w:val="none"/>
-      </w:rPr>
-    </w:lvl>
-    <w:lvl w:ilvl="6">
-      <w:start w:val="1"/>
-      <w:numFmt w:val="bullet"/>
-      <w:lvlText w:val="●"/>
-      <w:lvlJc w:val="left"/>
-      <w:pPr>
-        <w:ind w:left="5040" w:hanging="360"/>
-      </w:pPr>
-      <w:rPr>
-        <w:u w:val="none"/>
-      </w:rPr>
-    </w:lvl>
-    <w:lvl w:ilvl="7">
-      <w:start w:val="1"/>
-      <w:numFmt w:val="bullet"/>
-      <w:lvlText w:val="○"/>
-      <w:lvlJc w:val="left"/>
-      <w:pPr>
-        <w:ind w:left="5760" w:hanging="360"/>
-      </w:pPr>
-      <w:rPr>
-        <w:u w:val="none"/>
-      </w:rPr>
-    </w:lvl>
-    <w:lvl w:ilvl="8">
-      <w:start w:val="1"/>
-      <w:numFmt w:val="bullet"/>
-      <w:lvlText w:val="■"/>
-      <w:lvlJc w:val="left"/>
-      <w:pPr>
-        <w:ind w:left="6480" w:hanging="360"/>
-      </w:pPr>
-      <w:rPr>
-        <w:u w:val="none"/>
-      </w:rPr>
-    </w:lvl>
-  </w:abstractNum>
-  <w:num w:numId="1" w16cid:durableId="1291285441">
+  <w:num w:numId="1">
+    <w:abstractNumId w:val="1"/>
+  </w:num>
+  <w:num w:numId="2">
     <w:abstractNumId w:val="2"/>
   </w:num>
-  <w:num w:numId="2" w16cid:durableId="756176406">
-    <w:abstractNumId w:val="8"/>
+  <w:num w:numId="3">
+    <w:abstractNumId w:val="4"/>
   </w:num>
-  <w:num w:numId="3" w16cid:durableId="237831749">
+  <w:num w:numId="4">
+    <w:abstractNumId w:val="7"/>
+  </w:num>
+  <w:num w:numId="5">
+    <w:abstractNumId w:val="9"/>
+  </w:num>
+  <w:num w:numId="6">
+    <w:abstractNumId w:val="0"/>
+  </w:num>
+  <w:num w:numId="7">
+    <w:abstractNumId w:val="6"/>
+  </w:num>
+  <w:num w:numId="8">
+    <w:abstractNumId w:val="5"/>
+  </w:num>
+  <w:num w:numId="9">
     <w:abstractNumId w:val="3"/>
   </w:num>
-  <w:num w:numId="4" w16cid:durableId="1450513532">
-    <w:abstractNumId w:val="7"/>
-  </w:num>
-  <w:num w:numId="5" w16cid:durableId="82260651">
-    <w:abstractNumId w:val="4"/>
-  </w:num>
-  <w:num w:numId="6" w16cid:durableId="1107579723">
-    <w:abstractNumId w:val="1"/>
-  </w:num>
-  <w:num w:numId="7" w16cid:durableId="2033607374">
-    <w:abstractNumId w:val="6"/>
-  </w:num>
-  <w:num w:numId="8" w16cid:durableId="715665436">
-    <w:abstractNumId w:val="5"/>
-  </w:num>
-  <w:num w:numId="9" w16cid:durableId="1460950083">
-    <w:abstractNumId w:val="9"/>
-  </w:num>
-  <w:num w:numId="10" w16cid:durableId="566309462">
-    <w:abstractNumId w:val="0"/>
+  <w:num w:numId="10">
+    <w:abstractNumId w:val="8"/>
   </w:num>
 </w:numbering>
 </file>
 
 <file path=word/styles.xml><?xml version="1.0" encoding="utf-8"?>
-<w:styles xmlns:mc="http://schemas.openxmlformats.org/markup-compatibility/2006" xmlns:r="http://schemas.openxmlformats.org/officeDocument/2006/relationships" xmlns:w="http://schemas.openxmlformats.org/wordprocessingml/2006/main" xmlns:w14="http://schemas.microsoft.com/office/word/2010/wordml" xmlns:w15="http://schemas.microsoft.com/office/word/2012/wordml" xmlns:w16cex="http://schemas.microsoft.com/office/word/2018/wordml/cex" xmlns:w16cid="http://schemas.microsoft.com/office/word/2016/wordml/cid" xmlns:w16="http://schemas.microsoft.com/office/word/2018/wordml" xmlns:w16du="http://schemas.microsoft.com/office/word/2023/wordml/word16du" xmlns:w16sdtdh="http://schemas.microsoft.com/office/word/2020/wordml/sdtdatahash" xmlns:w16sdtfl="http://schemas.microsoft.com/office/word/2024/wordml/sdtformatlock" xmlns:w16se="http://schemas.microsoft.com/office/word/2015/wordml/symex" mc:Ignorable="w14 w15 w16se w16cid w16 w16cex w16sdtdh w16sdtfl w16du">
+<w:styles xmlns:mc="http://schemas.openxmlformats.org/markup-compatibility/2006" xmlns:r="http://schemas.openxmlformats.org/officeDocument/2006/relationships" xmlns:w="http://schemas.openxmlformats.org/wordprocessingml/2006/main" xmlns:w14="http://schemas.microsoft.com/office/word/2010/wordml" xmlns:w15="http://schemas.microsoft.com/office/word/2012/wordml" xmlns:w16cex="http://schemas.microsoft.com/office/word/2018/wordml/cex" xmlns:w16cid="http://schemas.microsoft.com/office/word/2016/wordml/cid" xmlns:w16="http://schemas.microsoft.com/office/word/2018/wordml" xmlns:w16sdtdh="http://schemas.microsoft.com/office/word/2020/wordml/sdtdatahash" xmlns:w16se="http://schemas.microsoft.com/office/word/2015/wordml/symex" mc:Ignorable="w14 w15 w16se w16cid w16 w16cex w16sdtdh">
   <w:docDefaults>
     <w:rPrDefault>
       <w:rPr>
         <w:rFonts w:ascii="Arial" w:eastAsia="Arial" w:hAnsi="Arial" w:cs="Arial"/>
         <w:sz w:val="22"/>
         <w:szCs w:val="22"/>
-        <w:lang w:val="es-PE" w:eastAsia="en-US" w:bidi="ar-SA"/>
+        <w:lang w:val="es-PE" w:eastAsia="es-MX" w:bidi="ar-SA"/>
       </w:rPr>
     </w:rPrDefault>
     <w:pPrDefault>
@@ -11480,7 +11717,7 @@
 
 <file path=customXml/item1.xml><?xml version="1.0" encoding="utf-8"?>
 <go:gDocsCustomXmlDataStorage xmlns:go="http://customooxmlschemas.google.com/" xmlns:r="http://schemas.openxmlformats.org/officeDocument/2006/relationships" uri="GoogleDocsCustomDataVersion2">
-  <go:docsCustomData xmlns:go="http://customooxmlschemas.google.com/" roundtripDataSignature="AMtx7mgU1Y+4fcuaW84NM/0V6xQACayiAA==">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</go:docsCustomData>
+  <go:docsCustomData xmlns:go="http://customooxmlschemas.google.com/" roundtripDataSignature="AMtx7mhGzLqFy96DkZKdNeu1NF/XsGtl/g==">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</go:docsCustomData>
 </go:gDocsCustomXmlDataStorage>
 </file>
 

</xml_diff>